<commit_message>
sesuaikan dengan revisi rmk
</commit_message>
<xml_diff>
--- a/rps/TE201450_Pengolahan_Citra_Digital_RPS_2023.docx
+++ b/rps/TE201450_Pengolahan_Citra_Digital_RPS_2023.docx
@@ -1052,7 +1052,7 @@
                 <w:b/>
               </w:rPr>
               <w:drawing>
-                <wp:anchor behindDoc="0" distT="0" distB="0" distL="0" distR="0" simplePos="0" locked="0" layoutInCell="0" allowOverlap="1" relativeHeight="16">
+                <wp:anchor behindDoc="0" distT="0" distB="0" distL="0" distR="0" simplePos="0" locked="0" layoutInCell="0" allowOverlap="1" relativeHeight="15">
                   <wp:simplePos x="0" y="0"/>
                   <wp:positionH relativeFrom="column">
                     <wp:align>center</wp:align>
@@ -8648,7 +8648,7 @@
           <w:b/>
         </w:rPr>
         <w:drawing>
-          <wp:anchor behindDoc="0" distT="0" distB="0" distL="0" distR="0" simplePos="0" locked="0" layoutInCell="0" allowOverlap="1" relativeHeight="17">
+          <wp:anchor behindDoc="0" distT="0" distB="0" distL="0" distR="0" simplePos="0" locked="0" layoutInCell="0" allowOverlap="1" relativeHeight="16">
             <wp:simplePos x="0" y="0"/>
             <wp:positionH relativeFrom="column">
               <wp:align>center</wp:align>
@@ -8723,7 +8723,7 @@
           <w:b/>
         </w:rPr>
         <w:drawing>
-          <wp:anchor behindDoc="0" distT="0" distB="0" distL="0" distR="0" simplePos="0" locked="0" layoutInCell="0" allowOverlap="1" relativeHeight="18">
+          <wp:anchor behindDoc="0" distT="0" distB="0" distL="0" distR="0" simplePos="0" locked="0" layoutInCell="0" allowOverlap="1" relativeHeight="17">
             <wp:simplePos x="0" y="0"/>
             <wp:positionH relativeFrom="column">
               <wp:align>center</wp:align>
@@ -9902,13 +9902,17 @@
                 <w:b w:val="false"/>
                 <w:bCs w:val="false"/>
                 <w:color w:val="000000"/>
-              </w:rPr>
-            </w:pPr>
-            <w:r>
-              <w:rPr>
-                <w:b w:val="false"/>
-                <w:bCs w:val="false"/>
-                <w:color w:val="000000"/>
+                <w:sz w:val="18"/>
+                <w:szCs w:val="18"/>
+              </w:rPr>
+            </w:pPr>
+            <w:r>
+              <w:rPr>
+                <w:b w:val="false"/>
+                <w:bCs w:val="false"/>
+                <w:color w:val="000000"/>
+                <w:sz w:val="18"/>
+                <w:szCs w:val="18"/>
               </w:rPr>
               <w:t>Kontrak perkuliahan;</w:t>
             </w:r>
@@ -9930,13 +9934,17 @@
                 <w:b w:val="false"/>
                 <w:bCs w:val="false"/>
                 <w:color w:val="000000"/>
-              </w:rPr>
-            </w:pPr>
-            <w:r>
-              <w:rPr>
-                <w:b w:val="false"/>
-                <w:bCs w:val="false"/>
-                <w:color w:val="000000"/>
+                <w:sz w:val="18"/>
+                <w:szCs w:val="18"/>
+              </w:rPr>
+            </w:pPr>
+            <w:r>
+              <w:rPr>
+                <w:b w:val="false"/>
+                <w:bCs w:val="false"/>
+                <w:color w:val="000000"/>
+                <w:sz w:val="18"/>
+                <w:szCs w:val="18"/>
               </w:rPr>
               <w:t>Definisi pengolahan citra digital-filter;</w:t>
             </w:r>
@@ -9958,13 +9966,17 @@
                 <w:b w:val="false"/>
                 <w:bCs w:val="false"/>
                 <w:color w:val="000000"/>
-              </w:rPr>
-            </w:pPr>
-            <w:r>
-              <w:rPr>
-                <w:b w:val="false"/>
-                <w:bCs w:val="false"/>
-                <w:color w:val="000000"/>
+                <w:sz w:val="18"/>
+                <w:szCs w:val="18"/>
+              </w:rPr>
+            </w:pPr>
+            <w:r>
+              <w:rPr>
+                <w:b w:val="false"/>
+                <w:bCs w:val="false"/>
+                <w:color w:val="000000"/>
+                <w:sz w:val="18"/>
+                <w:szCs w:val="18"/>
               </w:rPr>
               <w:t>Contoh-contoh aplikasi dari pengolahan citra digital;</w:t>
             </w:r>
@@ -9986,13 +9998,17 @@
                 <w:b w:val="false"/>
                 <w:bCs w:val="false"/>
                 <w:color w:val="000000"/>
-              </w:rPr>
-            </w:pPr>
-            <w:r>
-              <w:rPr>
-                <w:b w:val="false"/>
-                <w:bCs w:val="false"/>
-                <w:color w:val="000000"/>
+                <w:sz w:val="18"/>
+                <w:szCs w:val="18"/>
+              </w:rPr>
+            </w:pPr>
+            <w:r>
+              <w:rPr>
+                <w:b w:val="false"/>
+                <w:bCs w:val="false"/>
+                <w:color w:val="000000"/>
+                <w:sz w:val="18"/>
+                <w:szCs w:val="18"/>
               </w:rPr>
               <w:t>The image processing pipeline;</w:t>
             </w:r>
@@ -10014,13 +10030,17 @@
                 <w:b w:val="false"/>
                 <w:bCs w:val="false"/>
                 <w:color w:val="000000"/>
-              </w:rPr>
-            </w:pPr>
-            <w:r>
-              <w:rPr>
-                <w:b w:val="false"/>
-                <w:bCs w:val="false"/>
-                <w:color w:val="000000"/>
+                <w:sz w:val="18"/>
+                <w:szCs w:val="18"/>
+              </w:rPr>
+            </w:pPr>
+            <w:r>
+              <w:rPr>
+                <w:b w:val="false"/>
+                <w:bCs w:val="false"/>
+                <w:color w:val="000000"/>
+                <w:sz w:val="18"/>
+                <w:szCs w:val="18"/>
               </w:rPr>
               <w:t>Setting-up prerequisites library;</w:t>
             </w:r>
@@ -10042,13 +10062,17 @@
                 <w:b w:val="false"/>
                 <w:bCs w:val="false"/>
                 <w:color w:val="000000"/>
-              </w:rPr>
-            </w:pPr>
-            <w:r>
-              <w:rPr>
-                <w:b w:val="false"/>
-                <w:bCs w:val="false"/>
-                <w:color w:val="000000"/>
+                <w:sz w:val="18"/>
+                <w:szCs w:val="18"/>
+              </w:rPr>
+            </w:pPr>
+            <w:r>
+              <w:rPr>
+                <w:b w:val="false"/>
+                <w:bCs w:val="false"/>
+                <w:color w:val="000000"/>
+                <w:sz w:val="18"/>
+                <w:szCs w:val="18"/>
               </w:rPr>
               <w:t>Image I/O &amp; display using Python;</w:t>
             </w:r>
@@ -10070,13 +10094,17 @@
                 <w:b w:val="false"/>
                 <w:bCs w:val="false"/>
                 <w:color w:val="000000"/>
-              </w:rPr>
-            </w:pPr>
-            <w:r>
-              <w:rPr>
-                <w:b w:val="false"/>
-                <w:bCs w:val="false"/>
-                <w:color w:val="000000"/>
+                <w:sz w:val="18"/>
+                <w:szCs w:val="18"/>
+              </w:rPr>
+            </w:pPr>
+            <w:r>
+              <w:rPr>
+                <w:b w:val="false"/>
+                <w:bCs w:val="false"/>
+                <w:color w:val="000000"/>
+                <w:sz w:val="18"/>
+                <w:szCs w:val="18"/>
               </w:rPr>
               <w:t>Image format &amp; structure;</w:t>
             </w:r>
@@ -10098,13 +10126,17 @@
                 <w:b w:val="false"/>
                 <w:bCs w:val="false"/>
                 <w:color w:val="000000"/>
-              </w:rPr>
-            </w:pPr>
-            <w:r>
-              <w:rPr>
-                <w:b w:val="false"/>
-                <w:bCs w:val="false"/>
-                <w:color w:val="000000"/>
+                <w:sz w:val="18"/>
+                <w:szCs w:val="18"/>
+              </w:rPr>
+            </w:pPr>
+            <w:r>
+              <w:rPr>
+                <w:b w:val="false"/>
+                <w:bCs w:val="false"/>
+                <w:color w:val="000000"/>
+                <w:sz w:val="18"/>
+                <w:szCs w:val="18"/>
               </w:rPr>
               <w:t>Basic image manipulating using numpy, PIL, scikit-image, and matplotlib.</w:t>
             </w:r>
@@ -10186,7 +10218,7 @@
             <w:pPr>
               <w:pStyle w:val="Normal"/>
               <w:spacing w:before="57" w:after="57"/>
-              <w:jc w:val="center"/>
+              <w:jc w:val="left"/>
               <w:rPr>
                 <w:b w:val="false"/>
                 <w:bCs w:val="false"/>
@@ -10299,6 +10331,7 @@
         <w:tc>
           <w:tcPr>
             <w:tcW w:w="1215" w:type="dxa"/>
+            <w:vMerge w:val="restart"/>
             <w:tcBorders>
               <w:left w:val="single" w:sz="4" w:space="0" w:color="000000"/>
               <w:bottom w:val="single" w:sz="4" w:space="0" w:color="000000"/>
@@ -10315,7 +10348,7 @@
             </w:pPr>
             <w:r>
               <w:rPr/>
-              <w:t>TM</w:t>
+              <w:t>TM:</w:t>
             </w:r>
           </w:p>
           <w:p>
@@ -10334,7 +10367,15 @@
                 <w:bCs w:val="false"/>
                 <w:color w:val="000000"/>
               </w:rPr>
-              <w:t xml:space="preserve">1 </w:t>
+              <w:t>3</w:t>
+            </w:r>
+            <w:r>
+              <w:rPr>
+                <w:b w:val="false"/>
+                <w:bCs w:val="false"/>
+                <w:color w:val="000000"/>
+              </w:rPr>
+              <w:t xml:space="preserve"> </w:t>
             </w:r>
             <w:r>
               <w:rPr>
@@ -10388,7 +10429,7 @@
             </w:pPr>
             <w:r>
               <w:rPr/>
-              <w:t>PT</w:t>
+              <w:t>PT:</w:t>
             </w:r>
           </w:p>
           <w:p>
@@ -10407,7 +10448,15 @@
                 <w:bCs w:val="false"/>
                 <w:color w:val="000000"/>
               </w:rPr>
-              <w:t xml:space="preserve">1 </w:t>
+              <w:t>3</w:t>
+            </w:r>
+            <w:r>
+              <w:rPr>
+                <w:b w:val="false"/>
+                <w:bCs w:val="false"/>
+                <w:color w:val="000000"/>
+              </w:rPr>
+              <w:t xml:space="preserve"> </w:t>
             </w:r>
             <w:r>
               <w:rPr>
@@ -10461,7 +10510,7 @@
             </w:pPr>
             <w:r>
               <w:rPr/>
-              <w:t>BM</w:t>
+              <w:t>BM:</w:t>
             </w:r>
           </w:p>
           <w:p>
@@ -10481,7 +10530,15 @@
                 <w:bCs w:val="false"/>
                 <w:color w:val="000000"/>
               </w:rPr>
-              <w:t xml:space="preserve">1 </w:t>
+              <w:t>3</w:t>
+            </w:r>
+            <w:r>
+              <w:rPr>
+                <w:b w:val="false"/>
+                <w:bCs w:val="false"/>
+                <w:color w:val="000000"/>
+              </w:rPr>
+              <w:t xml:space="preserve"> </w:t>
             </w:r>
             <w:r>
               <w:rPr>
@@ -10737,7 +10794,7 @@
             <w:pPr>
               <w:pStyle w:val="Normal"/>
               <w:spacing w:before="57" w:after="57"/>
-              <w:jc w:val="center"/>
+              <w:jc w:val="left"/>
               <w:rPr>
                 <w:b w:val="false"/>
                 <w:bCs w:val="false"/>
@@ -10850,6 +10907,7 @@
         <w:tc>
           <w:tcPr>
             <w:tcW w:w="1215" w:type="dxa"/>
+            <w:vMerge w:val="continue"/>
             <w:tcBorders>
               <w:left w:val="single" w:sz="4" w:space="0" w:color="000000"/>
               <w:bottom w:val="single" w:sz="4" w:space="0" w:color="000000"/>
@@ -10862,202 +10920,18 @@
               <w:pStyle w:val="Normal"/>
               <w:spacing w:before="57" w:after="57"/>
               <w:jc w:val="center"/>
-              <w:rPr/>
-            </w:pPr>
-            <w:r>
-              <w:rPr/>
-              <w:t>TM</w:t>
-            </w:r>
-          </w:p>
-          <w:p>
-            <w:pPr>
-              <w:pStyle w:val="Normal"/>
-              <w:jc w:val="center"/>
-              <w:rPr>
-                <w:b w:val="false"/>
-                <w:bCs w:val="false"/>
-                <w:color w:val="000000"/>
-              </w:rPr>
-            </w:pPr>
-            <w:r>
-              <w:rPr>
-                <w:b w:val="false"/>
-                <w:bCs w:val="false"/>
-                <w:color w:val="000000"/>
-              </w:rPr>
-              <w:t xml:space="preserve">1 </w:t>
-            </w:r>
-            <w:r>
-              <w:rPr>
-                <w:rFonts w:eastAsia="Calibri" w:cs="Calibri" w:ascii="Liberation Serif" w:hAnsi="Liberation Serif"/>
-                <w:b w:val="false"/>
-                <w:bCs w:val="false"/>
-                <w:color w:val="000000"/>
-              </w:rPr>
-              <w:t xml:space="preserve">× (3 × </w:t>
-            </w:r>
-            <w:r>
-              <w:rPr>
-                <w:b w:val="false"/>
-                <w:bCs w:val="false"/>
-                <w:color w:val="000000"/>
-              </w:rPr>
-              <w:t>50”</w:t>
-            </w:r>
-            <w:r>
-              <w:rPr>
-                <w:b w:val="false"/>
-                <w:bCs w:val="false"/>
-                <w:color w:val="000000"/>
-              </w:rPr>
-              <w:t>)</w:t>
-            </w:r>
-          </w:p>
-          <w:p>
-            <w:pPr>
-              <w:pStyle w:val="Normal"/>
-              <w:jc w:val="center"/>
-              <w:rPr>
-                <w:b w:val="false"/>
-                <w:bCs w:val="false"/>
-                <w:color w:val="000000"/>
-              </w:rPr>
-            </w:pPr>
-            <w:r>
-              <w:rPr>
-                <w:b w:val="false"/>
-                <w:bCs w:val="false"/>
-                <w:color w:val="000000"/>
-              </w:rPr>
-            </w:r>
-          </w:p>
-          <w:p>
-            <w:pPr>
-              <w:pStyle w:val="Normal"/>
-              <w:jc w:val="center"/>
-              <w:rPr/>
-            </w:pPr>
-            <w:r>
-              <w:rPr/>
-              <w:t>PT</w:t>
-            </w:r>
-          </w:p>
-          <w:p>
-            <w:pPr>
-              <w:pStyle w:val="Normal"/>
-              <w:jc w:val="center"/>
-              <w:rPr>
-                <w:b w:val="false"/>
-                <w:bCs w:val="false"/>
-                <w:color w:val="000000"/>
-              </w:rPr>
-            </w:pPr>
-            <w:r>
-              <w:rPr>
-                <w:b w:val="false"/>
-                <w:bCs w:val="false"/>
-                <w:color w:val="000000"/>
-              </w:rPr>
-              <w:t xml:space="preserve">1 </w:t>
-            </w:r>
-            <w:r>
-              <w:rPr>
-                <w:rFonts w:eastAsia="Calibri" w:cs="Calibri" w:ascii="Liberation Serif" w:hAnsi="Liberation Serif"/>
-                <w:b w:val="false"/>
-                <w:bCs w:val="false"/>
-                <w:color w:val="000000"/>
-              </w:rPr>
-              <w:t xml:space="preserve">× (3 × </w:t>
-            </w:r>
-            <w:r>
-              <w:rPr>
-                <w:b w:val="false"/>
-                <w:bCs w:val="false"/>
-                <w:color w:val="000000"/>
-              </w:rPr>
-              <w:t>50”</w:t>
-            </w:r>
-            <w:r>
-              <w:rPr>
-                <w:b w:val="false"/>
-                <w:bCs w:val="false"/>
-                <w:color w:val="000000"/>
-              </w:rPr>
-              <w:t>)</w:t>
-            </w:r>
-          </w:p>
-          <w:p>
-            <w:pPr>
-              <w:pStyle w:val="Normal"/>
-              <w:jc w:val="center"/>
-              <w:rPr>
-                <w:b w:val="false"/>
-                <w:bCs w:val="false"/>
-                <w:color w:val="000000"/>
-              </w:rPr>
-            </w:pPr>
-            <w:r>
-              <w:rPr>
-                <w:b w:val="false"/>
-                <w:bCs w:val="false"/>
-                <w:color w:val="000000"/>
-              </w:rPr>
-            </w:r>
-          </w:p>
-          <w:p>
-            <w:pPr>
-              <w:pStyle w:val="Normal"/>
-              <w:jc w:val="center"/>
-              <w:rPr/>
-            </w:pPr>
-            <w:r>
-              <w:rPr/>
-              <w:t>BM</w:t>
-            </w:r>
-          </w:p>
-          <w:p>
-            <w:pPr>
-              <w:pStyle w:val="Normal"/>
-              <w:spacing w:before="57" w:after="57"/>
-              <w:jc w:val="center"/>
-              <w:rPr>
-                <w:b w:val="false"/>
-                <w:bCs w:val="false"/>
-                <w:color w:val="000000"/>
-              </w:rPr>
-            </w:pPr>
-            <w:r>
-              <w:rPr>
-                <w:b w:val="false"/>
-                <w:bCs w:val="false"/>
-                <w:color w:val="000000"/>
-              </w:rPr>
-              <w:t xml:space="preserve">1 </w:t>
-            </w:r>
-            <w:r>
-              <w:rPr>
-                <w:rFonts w:eastAsia="Calibri" w:cs="Calibri" w:ascii="Liberation Serif" w:hAnsi="Liberation Serif"/>
-                <w:b w:val="false"/>
-                <w:bCs w:val="false"/>
-                <w:color w:val="000000"/>
-              </w:rPr>
-              <w:t xml:space="preserve">× (3 × </w:t>
-            </w:r>
-            <w:r>
-              <w:rPr>
-                <w:b w:val="false"/>
-                <w:bCs w:val="false"/>
-                <w:color w:val="000000"/>
-              </w:rPr>
-              <w:t>50”</w:t>
-            </w:r>
-            <w:r>
-              <w:rPr>
-                <w:b w:val="false"/>
-                <w:bCs w:val="false"/>
-                <w:color w:val="000000"/>
-              </w:rPr>
-              <w:t>)</w:t>
+              <w:rPr>
+                <w:b w:val="false"/>
+                <w:bCs w:val="false"/>
+                <w:color w:val="000000"/>
+              </w:rPr>
+            </w:pPr>
+            <w:r>
+              <w:rPr>
+                <w:b w:val="false"/>
+                <w:bCs w:val="false"/>
+                <w:color w:val="000000"/>
+              </w:rPr>
             </w:r>
           </w:p>
         </w:tc>
@@ -11328,7 +11202,7 @@
             <w:pPr>
               <w:pStyle w:val="Normal"/>
               <w:spacing w:before="57" w:after="57"/>
-              <w:jc w:val="center"/>
+              <w:jc w:val="left"/>
               <w:rPr>
                 <w:b w:val="false"/>
                 <w:bCs w:val="false"/>
@@ -11441,6 +11315,7 @@
         <w:tc>
           <w:tcPr>
             <w:tcW w:w="1215" w:type="dxa"/>
+            <w:vMerge w:val="continue"/>
             <w:tcBorders>
               <w:left w:val="single" w:sz="4" w:space="0" w:color="000000"/>
               <w:bottom w:val="single" w:sz="4" w:space="0" w:color="000000"/>
@@ -11453,202 +11328,18 @@
               <w:pStyle w:val="Normal"/>
               <w:spacing w:before="57" w:after="57"/>
               <w:jc w:val="center"/>
-              <w:rPr/>
-            </w:pPr>
-            <w:r>
-              <w:rPr/>
-              <w:t>TM</w:t>
-            </w:r>
-          </w:p>
-          <w:p>
-            <w:pPr>
-              <w:pStyle w:val="Normal"/>
-              <w:jc w:val="center"/>
-              <w:rPr>
-                <w:b w:val="false"/>
-                <w:bCs w:val="false"/>
-                <w:color w:val="000000"/>
-              </w:rPr>
-            </w:pPr>
-            <w:r>
-              <w:rPr>
-                <w:b w:val="false"/>
-                <w:bCs w:val="false"/>
-                <w:color w:val="000000"/>
-              </w:rPr>
-              <w:t xml:space="preserve">1 </w:t>
-            </w:r>
-            <w:r>
-              <w:rPr>
-                <w:rFonts w:eastAsia="Calibri" w:cs="Calibri" w:ascii="Liberation Serif" w:hAnsi="Liberation Serif"/>
-                <w:b w:val="false"/>
-                <w:bCs w:val="false"/>
-                <w:color w:val="000000"/>
-              </w:rPr>
-              <w:t xml:space="preserve">× (3 × </w:t>
-            </w:r>
-            <w:r>
-              <w:rPr>
-                <w:b w:val="false"/>
-                <w:bCs w:val="false"/>
-                <w:color w:val="000000"/>
-              </w:rPr>
-              <w:t>50”</w:t>
-            </w:r>
-            <w:r>
-              <w:rPr>
-                <w:b w:val="false"/>
-                <w:bCs w:val="false"/>
-                <w:color w:val="000000"/>
-              </w:rPr>
-              <w:t>)</w:t>
-            </w:r>
-          </w:p>
-          <w:p>
-            <w:pPr>
-              <w:pStyle w:val="Normal"/>
-              <w:jc w:val="center"/>
-              <w:rPr>
-                <w:b w:val="false"/>
-                <w:bCs w:val="false"/>
-                <w:color w:val="000000"/>
-              </w:rPr>
-            </w:pPr>
-            <w:r>
-              <w:rPr>
-                <w:b w:val="false"/>
-                <w:bCs w:val="false"/>
-                <w:color w:val="000000"/>
-              </w:rPr>
-            </w:r>
-          </w:p>
-          <w:p>
-            <w:pPr>
-              <w:pStyle w:val="Normal"/>
-              <w:jc w:val="center"/>
-              <w:rPr/>
-            </w:pPr>
-            <w:r>
-              <w:rPr/>
-              <w:t>PT</w:t>
-            </w:r>
-          </w:p>
-          <w:p>
-            <w:pPr>
-              <w:pStyle w:val="Normal"/>
-              <w:jc w:val="center"/>
-              <w:rPr>
-                <w:b w:val="false"/>
-                <w:bCs w:val="false"/>
-                <w:color w:val="000000"/>
-              </w:rPr>
-            </w:pPr>
-            <w:r>
-              <w:rPr>
-                <w:b w:val="false"/>
-                <w:bCs w:val="false"/>
-                <w:color w:val="000000"/>
-              </w:rPr>
-              <w:t xml:space="preserve">1 </w:t>
-            </w:r>
-            <w:r>
-              <w:rPr>
-                <w:rFonts w:eastAsia="Calibri" w:cs="Calibri" w:ascii="Liberation Serif" w:hAnsi="Liberation Serif"/>
-                <w:b w:val="false"/>
-                <w:bCs w:val="false"/>
-                <w:color w:val="000000"/>
-              </w:rPr>
-              <w:t xml:space="preserve">× (3 × </w:t>
-            </w:r>
-            <w:r>
-              <w:rPr>
-                <w:b w:val="false"/>
-                <w:bCs w:val="false"/>
-                <w:color w:val="000000"/>
-              </w:rPr>
-              <w:t>50”</w:t>
-            </w:r>
-            <w:r>
-              <w:rPr>
-                <w:b w:val="false"/>
-                <w:bCs w:val="false"/>
-                <w:color w:val="000000"/>
-              </w:rPr>
-              <w:t>)</w:t>
-            </w:r>
-          </w:p>
-          <w:p>
-            <w:pPr>
-              <w:pStyle w:val="Normal"/>
-              <w:jc w:val="center"/>
-              <w:rPr>
-                <w:b w:val="false"/>
-                <w:bCs w:val="false"/>
-                <w:color w:val="000000"/>
-              </w:rPr>
-            </w:pPr>
-            <w:r>
-              <w:rPr>
-                <w:b w:val="false"/>
-                <w:bCs w:val="false"/>
-                <w:color w:val="000000"/>
-              </w:rPr>
-            </w:r>
-          </w:p>
-          <w:p>
-            <w:pPr>
-              <w:pStyle w:val="Normal"/>
-              <w:jc w:val="center"/>
-              <w:rPr/>
-            </w:pPr>
-            <w:r>
-              <w:rPr/>
-              <w:t>BM</w:t>
-            </w:r>
-          </w:p>
-          <w:p>
-            <w:pPr>
-              <w:pStyle w:val="Normal"/>
-              <w:spacing w:before="57" w:after="57"/>
-              <w:jc w:val="center"/>
-              <w:rPr>
-                <w:b w:val="false"/>
-                <w:bCs w:val="false"/>
-                <w:color w:val="000000"/>
-              </w:rPr>
-            </w:pPr>
-            <w:r>
-              <w:rPr>
-                <w:b w:val="false"/>
-                <w:bCs w:val="false"/>
-                <w:color w:val="000000"/>
-              </w:rPr>
-              <w:t xml:space="preserve">1 </w:t>
-            </w:r>
-            <w:r>
-              <w:rPr>
-                <w:rFonts w:eastAsia="Calibri" w:cs="Calibri" w:ascii="Liberation Serif" w:hAnsi="Liberation Serif"/>
-                <w:b w:val="false"/>
-                <w:bCs w:val="false"/>
-                <w:color w:val="000000"/>
-              </w:rPr>
-              <w:t xml:space="preserve">× (3 × </w:t>
-            </w:r>
-            <w:r>
-              <w:rPr>
-                <w:b w:val="false"/>
-                <w:bCs w:val="false"/>
-                <w:color w:val="000000"/>
-              </w:rPr>
-              <w:t>50”</w:t>
-            </w:r>
-            <w:r>
-              <w:rPr>
-                <w:b w:val="false"/>
-                <w:bCs w:val="false"/>
-                <w:color w:val="000000"/>
-              </w:rPr>
-              <w:t>)</w:t>
+              <w:rPr>
+                <w:b w:val="false"/>
+                <w:bCs w:val="false"/>
+                <w:color w:val="000000"/>
+              </w:rPr>
+            </w:pPr>
+            <w:r>
+              <w:rPr>
+                <w:b w:val="false"/>
+                <w:bCs w:val="false"/>
+                <w:color w:val="000000"/>
+              </w:rPr>
             </w:r>
           </w:p>
         </w:tc>
@@ -12194,6 +11885,7 @@
         <w:tc>
           <w:tcPr>
             <w:tcW w:w="1215" w:type="dxa"/>
+            <w:vMerge w:val="restart"/>
             <w:tcBorders>
               <w:left w:val="single" w:sz="4" w:space="0" w:color="000000"/>
               <w:bottom w:val="single" w:sz="4" w:space="0" w:color="000000"/>
@@ -12210,7 +11902,7 @@
             </w:pPr>
             <w:r>
               <w:rPr/>
-              <w:t>TM</w:t>
+              <w:t>TM:</w:t>
             </w:r>
           </w:p>
           <w:p>
@@ -12229,7 +11921,15 @@
                 <w:bCs w:val="false"/>
                 <w:color w:val="000000"/>
               </w:rPr>
-              <w:t xml:space="preserve">1 </w:t>
+              <w:t>2</w:t>
+            </w:r>
+            <w:r>
+              <w:rPr>
+                <w:b w:val="false"/>
+                <w:bCs w:val="false"/>
+                <w:color w:val="000000"/>
+              </w:rPr>
+              <w:t xml:space="preserve"> </w:t>
             </w:r>
             <w:r>
               <w:rPr>
@@ -12283,7 +11983,7 @@
             </w:pPr>
             <w:r>
               <w:rPr/>
-              <w:t>PT</w:t>
+              <w:t>PT:</w:t>
             </w:r>
           </w:p>
           <w:p>
@@ -12302,7 +12002,15 @@
                 <w:bCs w:val="false"/>
                 <w:color w:val="000000"/>
               </w:rPr>
-              <w:t xml:space="preserve">1 </w:t>
+              <w:t>2</w:t>
+            </w:r>
+            <w:r>
+              <w:rPr>
+                <w:b w:val="false"/>
+                <w:bCs w:val="false"/>
+                <w:color w:val="000000"/>
+              </w:rPr>
+              <w:t xml:space="preserve"> </w:t>
             </w:r>
             <w:r>
               <w:rPr>
@@ -12356,7 +12064,7 @@
             </w:pPr>
             <w:r>
               <w:rPr/>
-              <w:t>BM</w:t>
+              <w:t>BM:</w:t>
             </w:r>
           </w:p>
           <w:p>
@@ -12376,7 +12084,15 @@
                 <w:bCs w:val="false"/>
                 <w:color w:val="000000"/>
               </w:rPr>
-              <w:t xml:space="preserve">1 </w:t>
+              <w:t>2</w:t>
+            </w:r>
+            <w:r>
+              <w:rPr>
+                <w:b w:val="false"/>
+                <w:bCs w:val="false"/>
+                <w:color w:val="000000"/>
+              </w:rPr>
+              <w:t xml:space="preserve"> </w:t>
             </w:r>
             <w:r>
               <w:rPr>
@@ -12785,6 +12501,7 @@
         <w:tc>
           <w:tcPr>
             <w:tcW w:w="1215" w:type="dxa"/>
+            <w:vMerge w:val="continue"/>
             <w:tcBorders>
               <w:left w:val="single" w:sz="4" w:space="0" w:color="000000"/>
               <w:bottom w:val="single" w:sz="4" w:space="0" w:color="000000"/>
@@ -12797,202 +12514,18 @@
               <w:pStyle w:val="Normal"/>
               <w:spacing w:before="57" w:after="57"/>
               <w:jc w:val="center"/>
-              <w:rPr/>
-            </w:pPr>
-            <w:r>
-              <w:rPr/>
-              <w:t>TM</w:t>
-            </w:r>
-          </w:p>
-          <w:p>
-            <w:pPr>
-              <w:pStyle w:val="Normal"/>
-              <w:jc w:val="center"/>
-              <w:rPr>
-                <w:b w:val="false"/>
-                <w:bCs w:val="false"/>
-                <w:color w:val="000000"/>
-              </w:rPr>
-            </w:pPr>
-            <w:r>
-              <w:rPr>
-                <w:b w:val="false"/>
-                <w:bCs w:val="false"/>
-                <w:color w:val="000000"/>
-              </w:rPr>
-              <w:t xml:space="preserve">1 </w:t>
-            </w:r>
-            <w:r>
-              <w:rPr>
-                <w:rFonts w:eastAsia="Calibri" w:cs="Calibri" w:ascii="Liberation Serif" w:hAnsi="Liberation Serif"/>
-                <w:b w:val="false"/>
-                <w:bCs w:val="false"/>
-                <w:color w:val="000000"/>
-              </w:rPr>
-              <w:t xml:space="preserve">× (3 × </w:t>
-            </w:r>
-            <w:r>
-              <w:rPr>
-                <w:b w:val="false"/>
-                <w:bCs w:val="false"/>
-                <w:color w:val="000000"/>
-              </w:rPr>
-              <w:t>50”</w:t>
-            </w:r>
-            <w:r>
-              <w:rPr>
-                <w:b w:val="false"/>
-                <w:bCs w:val="false"/>
-                <w:color w:val="000000"/>
-              </w:rPr>
-              <w:t>)</w:t>
-            </w:r>
-          </w:p>
-          <w:p>
-            <w:pPr>
-              <w:pStyle w:val="Normal"/>
-              <w:jc w:val="center"/>
-              <w:rPr>
-                <w:b w:val="false"/>
-                <w:bCs w:val="false"/>
-                <w:color w:val="000000"/>
-              </w:rPr>
-            </w:pPr>
-            <w:r>
-              <w:rPr>
-                <w:b w:val="false"/>
-                <w:bCs w:val="false"/>
-                <w:color w:val="000000"/>
-              </w:rPr>
-            </w:r>
-          </w:p>
-          <w:p>
-            <w:pPr>
-              <w:pStyle w:val="Normal"/>
-              <w:jc w:val="center"/>
-              <w:rPr/>
-            </w:pPr>
-            <w:r>
-              <w:rPr/>
-              <w:t>PT</w:t>
-            </w:r>
-          </w:p>
-          <w:p>
-            <w:pPr>
-              <w:pStyle w:val="Normal"/>
-              <w:jc w:val="center"/>
-              <w:rPr>
-                <w:b w:val="false"/>
-                <w:bCs w:val="false"/>
-                <w:color w:val="000000"/>
-              </w:rPr>
-            </w:pPr>
-            <w:r>
-              <w:rPr>
-                <w:b w:val="false"/>
-                <w:bCs w:val="false"/>
-                <w:color w:val="000000"/>
-              </w:rPr>
-              <w:t xml:space="preserve">1 </w:t>
-            </w:r>
-            <w:r>
-              <w:rPr>
-                <w:rFonts w:eastAsia="Calibri" w:cs="Calibri" w:ascii="Liberation Serif" w:hAnsi="Liberation Serif"/>
-                <w:b w:val="false"/>
-                <w:bCs w:val="false"/>
-                <w:color w:val="000000"/>
-              </w:rPr>
-              <w:t xml:space="preserve">× (3 × </w:t>
-            </w:r>
-            <w:r>
-              <w:rPr>
-                <w:b w:val="false"/>
-                <w:bCs w:val="false"/>
-                <w:color w:val="000000"/>
-              </w:rPr>
-              <w:t>50”</w:t>
-            </w:r>
-            <w:r>
-              <w:rPr>
-                <w:b w:val="false"/>
-                <w:bCs w:val="false"/>
-                <w:color w:val="000000"/>
-              </w:rPr>
-              <w:t>)</w:t>
-            </w:r>
-          </w:p>
-          <w:p>
-            <w:pPr>
-              <w:pStyle w:val="Normal"/>
-              <w:jc w:val="center"/>
-              <w:rPr>
-                <w:b w:val="false"/>
-                <w:bCs w:val="false"/>
-                <w:color w:val="000000"/>
-              </w:rPr>
-            </w:pPr>
-            <w:r>
-              <w:rPr>
-                <w:b w:val="false"/>
-                <w:bCs w:val="false"/>
-                <w:color w:val="000000"/>
-              </w:rPr>
-            </w:r>
-          </w:p>
-          <w:p>
-            <w:pPr>
-              <w:pStyle w:val="Normal"/>
-              <w:jc w:val="center"/>
-              <w:rPr/>
-            </w:pPr>
-            <w:r>
-              <w:rPr/>
-              <w:t>BM</w:t>
-            </w:r>
-          </w:p>
-          <w:p>
-            <w:pPr>
-              <w:pStyle w:val="Normal"/>
-              <w:spacing w:before="57" w:after="57"/>
-              <w:jc w:val="center"/>
-              <w:rPr>
-                <w:b w:val="false"/>
-                <w:bCs w:val="false"/>
-                <w:color w:val="000000"/>
-              </w:rPr>
-            </w:pPr>
-            <w:r>
-              <w:rPr>
-                <w:b w:val="false"/>
-                <w:bCs w:val="false"/>
-                <w:color w:val="000000"/>
-              </w:rPr>
-              <w:t xml:space="preserve">1 </w:t>
-            </w:r>
-            <w:r>
-              <w:rPr>
-                <w:rFonts w:eastAsia="Calibri" w:cs="Calibri" w:ascii="Liberation Serif" w:hAnsi="Liberation Serif"/>
-                <w:b w:val="false"/>
-                <w:bCs w:val="false"/>
-                <w:color w:val="000000"/>
-              </w:rPr>
-              <w:t xml:space="preserve">× (3 × </w:t>
-            </w:r>
-            <w:r>
-              <w:rPr>
-                <w:b w:val="false"/>
-                <w:bCs w:val="false"/>
-                <w:color w:val="000000"/>
-              </w:rPr>
-              <w:t>50”</w:t>
-            </w:r>
-            <w:r>
-              <w:rPr>
-                <w:b w:val="false"/>
-                <w:bCs w:val="false"/>
-                <w:color w:val="000000"/>
-              </w:rPr>
-              <w:t>)</w:t>
+              <w:rPr>
+                <w:b w:val="false"/>
+                <w:bCs w:val="false"/>
+                <w:color w:val="000000"/>
+              </w:rPr>
+            </w:pPr>
+            <w:r>
+              <w:rPr>
+                <w:b w:val="false"/>
+                <w:bCs w:val="false"/>
+                <w:color w:val="000000"/>
+              </w:rPr>
             </w:r>
           </w:p>
         </w:tc>
@@ -14098,6 +13631,7 @@
         <w:tc>
           <w:tcPr>
             <w:tcW w:w="1215" w:type="dxa"/>
+            <w:vMerge w:val="restart"/>
             <w:tcBorders>
               <w:left w:val="single" w:sz="4" w:space="0" w:color="000000"/>
               <w:bottom w:val="single" w:sz="4" w:space="0" w:color="000000"/>
@@ -14114,7 +13648,7 @@
             </w:pPr>
             <w:r>
               <w:rPr/>
-              <w:t>TM</w:t>
+              <w:t>TM:</w:t>
             </w:r>
           </w:p>
           <w:p>
@@ -14133,7 +13667,15 @@
                 <w:bCs w:val="false"/>
                 <w:color w:val="000000"/>
               </w:rPr>
-              <w:t xml:space="preserve">1 </w:t>
+              <w:t>3</w:t>
+            </w:r>
+            <w:r>
+              <w:rPr>
+                <w:b w:val="false"/>
+                <w:bCs w:val="false"/>
+                <w:color w:val="000000"/>
+              </w:rPr>
+              <w:t xml:space="preserve"> </w:t>
             </w:r>
             <w:r>
               <w:rPr>
@@ -14187,7 +13729,7 @@
             </w:pPr>
             <w:r>
               <w:rPr/>
-              <w:t>PT</w:t>
+              <w:t>PT:</w:t>
             </w:r>
           </w:p>
           <w:p>
@@ -14206,7 +13748,15 @@
                 <w:bCs w:val="false"/>
                 <w:color w:val="000000"/>
               </w:rPr>
-              <w:t xml:space="preserve">1 </w:t>
+              <w:t>3</w:t>
+            </w:r>
+            <w:r>
+              <w:rPr>
+                <w:b w:val="false"/>
+                <w:bCs w:val="false"/>
+                <w:color w:val="000000"/>
+              </w:rPr>
+              <w:t xml:space="preserve"> </w:t>
             </w:r>
             <w:r>
               <w:rPr>
@@ -14260,7 +13810,7 @@
             </w:pPr>
             <w:r>
               <w:rPr/>
-              <w:t>BM</w:t>
+              <w:t>BM:</w:t>
             </w:r>
           </w:p>
           <w:p>
@@ -14280,7 +13830,15 @@
                 <w:bCs w:val="false"/>
                 <w:color w:val="000000"/>
               </w:rPr>
-              <w:t xml:space="preserve">1 </w:t>
+              <w:t>3</w:t>
+            </w:r>
+            <w:r>
+              <w:rPr>
+                <w:b w:val="false"/>
+                <w:bCs w:val="false"/>
+                <w:color w:val="000000"/>
+              </w:rPr>
+              <w:t xml:space="preserve"> </w:t>
             </w:r>
             <w:r>
               <w:rPr>
@@ -14633,6 +14191,7 @@
         <w:tc>
           <w:tcPr>
             <w:tcW w:w="1215" w:type="dxa"/>
+            <w:vMerge w:val="continue"/>
             <w:tcBorders>
               <w:left w:val="single" w:sz="4" w:space="0" w:color="000000"/>
               <w:bottom w:val="single" w:sz="4" w:space="0" w:color="000000"/>
@@ -14645,202 +14204,18 @@
               <w:pStyle w:val="Normal"/>
               <w:spacing w:before="57" w:after="57"/>
               <w:jc w:val="center"/>
-              <w:rPr/>
-            </w:pPr>
-            <w:r>
-              <w:rPr/>
-              <w:t>TM</w:t>
-            </w:r>
-          </w:p>
-          <w:p>
-            <w:pPr>
-              <w:pStyle w:val="Normal"/>
-              <w:jc w:val="center"/>
-              <w:rPr>
-                <w:b w:val="false"/>
-                <w:bCs w:val="false"/>
-                <w:color w:val="000000"/>
-              </w:rPr>
-            </w:pPr>
-            <w:r>
-              <w:rPr>
-                <w:b w:val="false"/>
-                <w:bCs w:val="false"/>
-                <w:color w:val="000000"/>
-              </w:rPr>
-              <w:t xml:space="preserve">1 </w:t>
-            </w:r>
-            <w:r>
-              <w:rPr>
-                <w:rFonts w:eastAsia="Calibri" w:cs="Calibri" w:ascii="Liberation Serif" w:hAnsi="Liberation Serif"/>
-                <w:b w:val="false"/>
-                <w:bCs w:val="false"/>
-                <w:color w:val="000000"/>
-              </w:rPr>
-              <w:t xml:space="preserve">× (3 × </w:t>
-            </w:r>
-            <w:r>
-              <w:rPr>
-                <w:b w:val="false"/>
-                <w:bCs w:val="false"/>
-                <w:color w:val="000000"/>
-              </w:rPr>
-              <w:t>50”</w:t>
-            </w:r>
-            <w:r>
-              <w:rPr>
-                <w:b w:val="false"/>
-                <w:bCs w:val="false"/>
-                <w:color w:val="000000"/>
-              </w:rPr>
-              <w:t>)</w:t>
-            </w:r>
-          </w:p>
-          <w:p>
-            <w:pPr>
-              <w:pStyle w:val="Normal"/>
-              <w:jc w:val="center"/>
-              <w:rPr>
-                <w:b w:val="false"/>
-                <w:bCs w:val="false"/>
-                <w:color w:val="000000"/>
-              </w:rPr>
-            </w:pPr>
-            <w:r>
-              <w:rPr>
-                <w:b w:val="false"/>
-                <w:bCs w:val="false"/>
-                <w:color w:val="000000"/>
-              </w:rPr>
-            </w:r>
-          </w:p>
-          <w:p>
-            <w:pPr>
-              <w:pStyle w:val="Normal"/>
-              <w:jc w:val="center"/>
-              <w:rPr/>
-            </w:pPr>
-            <w:r>
-              <w:rPr/>
-              <w:t>PT</w:t>
-            </w:r>
-          </w:p>
-          <w:p>
-            <w:pPr>
-              <w:pStyle w:val="Normal"/>
-              <w:jc w:val="center"/>
-              <w:rPr>
-                <w:b w:val="false"/>
-                <w:bCs w:val="false"/>
-                <w:color w:val="000000"/>
-              </w:rPr>
-            </w:pPr>
-            <w:r>
-              <w:rPr>
-                <w:b w:val="false"/>
-                <w:bCs w:val="false"/>
-                <w:color w:val="000000"/>
-              </w:rPr>
-              <w:t xml:space="preserve">1 </w:t>
-            </w:r>
-            <w:r>
-              <w:rPr>
-                <w:rFonts w:eastAsia="Calibri" w:cs="Calibri" w:ascii="Liberation Serif" w:hAnsi="Liberation Serif"/>
-                <w:b w:val="false"/>
-                <w:bCs w:val="false"/>
-                <w:color w:val="000000"/>
-              </w:rPr>
-              <w:t xml:space="preserve">× (3 × </w:t>
-            </w:r>
-            <w:r>
-              <w:rPr>
-                <w:b w:val="false"/>
-                <w:bCs w:val="false"/>
-                <w:color w:val="000000"/>
-              </w:rPr>
-              <w:t>50”</w:t>
-            </w:r>
-            <w:r>
-              <w:rPr>
-                <w:b w:val="false"/>
-                <w:bCs w:val="false"/>
-                <w:color w:val="000000"/>
-              </w:rPr>
-              <w:t>)</w:t>
-            </w:r>
-          </w:p>
-          <w:p>
-            <w:pPr>
-              <w:pStyle w:val="Normal"/>
-              <w:jc w:val="center"/>
-              <w:rPr>
-                <w:b w:val="false"/>
-                <w:bCs w:val="false"/>
-                <w:color w:val="000000"/>
-              </w:rPr>
-            </w:pPr>
-            <w:r>
-              <w:rPr>
-                <w:b w:val="false"/>
-                <w:bCs w:val="false"/>
-                <w:color w:val="000000"/>
-              </w:rPr>
-            </w:r>
-          </w:p>
-          <w:p>
-            <w:pPr>
-              <w:pStyle w:val="Normal"/>
-              <w:jc w:val="center"/>
-              <w:rPr/>
-            </w:pPr>
-            <w:r>
-              <w:rPr/>
-              <w:t>BM</w:t>
-            </w:r>
-          </w:p>
-          <w:p>
-            <w:pPr>
-              <w:pStyle w:val="Normal"/>
-              <w:spacing w:before="57" w:after="57"/>
-              <w:jc w:val="center"/>
-              <w:rPr>
-                <w:b w:val="false"/>
-                <w:bCs w:val="false"/>
-                <w:color w:val="000000"/>
-              </w:rPr>
-            </w:pPr>
-            <w:r>
-              <w:rPr>
-                <w:b w:val="false"/>
-                <w:bCs w:val="false"/>
-                <w:color w:val="000000"/>
-              </w:rPr>
-              <w:t xml:space="preserve">1 </w:t>
-            </w:r>
-            <w:r>
-              <w:rPr>
-                <w:rFonts w:eastAsia="Calibri" w:cs="Calibri" w:ascii="Liberation Serif" w:hAnsi="Liberation Serif"/>
-                <w:b w:val="false"/>
-                <w:bCs w:val="false"/>
-                <w:color w:val="000000"/>
-              </w:rPr>
-              <w:t xml:space="preserve">× (3 × </w:t>
-            </w:r>
-            <w:r>
-              <w:rPr>
-                <w:b w:val="false"/>
-                <w:bCs w:val="false"/>
-                <w:color w:val="000000"/>
-              </w:rPr>
-              <w:t>50”</w:t>
-            </w:r>
-            <w:r>
-              <w:rPr>
-                <w:b w:val="false"/>
-                <w:bCs w:val="false"/>
-                <w:color w:val="000000"/>
-              </w:rPr>
-              <w:t>)</w:t>
+              <w:rPr>
+                <w:b w:val="false"/>
+                <w:bCs w:val="false"/>
+                <w:color w:val="000000"/>
+              </w:rPr>
+            </w:pPr>
+            <w:r>
+              <w:rPr>
+                <w:b w:val="false"/>
+                <w:bCs w:val="false"/>
+                <w:color w:val="000000"/>
+              </w:rPr>
             </w:r>
           </w:p>
         </w:tc>
@@ -15168,6 +14543,7 @@
         <w:tc>
           <w:tcPr>
             <w:tcW w:w="1215" w:type="dxa"/>
+            <w:vMerge w:val="continue"/>
             <w:tcBorders>
               <w:left w:val="single" w:sz="4" w:space="0" w:color="000000"/>
               <w:bottom w:val="single" w:sz="4" w:space="0" w:color="000000"/>
@@ -15180,202 +14556,18 @@
               <w:pStyle w:val="Normal"/>
               <w:spacing w:before="57" w:after="57"/>
               <w:jc w:val="center"/>
-              <w:rPr/>
-            </w:pPr>
-            <w:r>
-              <w:rPr/>
-              <w:t>TM</w:t>
-            </w:r>
-          </w:p>
-          <w:p>
-            <w:pPr>
-              <w:pStyle w:val="Normal"/>
-              <w:jc w:val="center"/>
-              <w:rPr>
-                <w:b w:val="false"/>
-                <w:bCs w:val="false"/>
-                <w:color w:val="000000"/>
-              </w:rPr>
-            </w:pPr>
-            <w:r>
-              <w:rPr>
-                <w:b w:val="false"/>
-                <w:bCs w:val="false"/>
-                <w:color w:val="000000"/>
-              </w:rPr>
-              <w:t xml:space="preserve">1 </w:t>
-            </w:r>
-            <w:r>
-              <w:rPr>
-                <w:rFonts w:eastAsia="Calibri" w:cs="Calibri" w:ascii="Liberation Serif" w:hAnsi="Liberation Serif"/>
-                <w:b w:val="false"/>
-                <w:bCs w:val="false"/>
-                <w:color w:val="000000"/>
-              </w:rPr>
-              <w:t xml:space="preserve">× (3 × </w:t>
-            </w:r>
-            <w:r>
-              <w:rPr>
-                <w:b w:val="false"/>
-                <w:bCs w:val="false"/>
-                <w:color w:val="000000"/>
-              </w:rPr>
-              <w:t>50”</w:t>
-            </w:r>
-            <w:r>
-              <w:rPr>
-                <w:b w:val="false"/>
-                <w:bCs w:val="false"/>
-                <w:color w:val="000000"/>
-              </w:rPr>
-              <w:t>)</w:t>
-            </w:r>
-          </w:p>
-          <w:p>
-            <w:pPr>
-              <w:pStyle w:val="Normal"/>
-              <w:jc w:val="center"/>
-              <w:rPr>
-                <w:b w:val="false"/>
-                <w:bCs w:val="false"/>
-                <w:color w:val="000000"/>
-              </w:rPr>
-            </w:pPr>
-            <w:r>
-              <w:rPr>
-                <w:b w:val="false"/>
-                <w:bCs w:val="false"/>
-                <w:color w:val="000000"/>
-              </w:rPr>
-            </w:r>
-          </w:p>
-          <w:p>
-            <w:pPr>
-              <w:pStyle w:val="Normal"/>
-              <w:jc w:val="center"/>
-              <w:rPr/>
-            </w:pPr>
-            <w:r>
-              <w:rPr/>
-              <w:t>PT</w:t>
-            </w:r>
-          </w:p>
-          <w:p>
-            <w:pPr>
-              <w:pStyle w:val="Normal"/>
-              <w:jc w:val="center"/>
-              <w:rPr>
-                <w:b w:val="false"/>
-                <w:bCs w:val="false"/>
-                <w:color w:val="000000"/>
-              </w:rPr>
-            </w:pPr>
-            <w:r>
-              <w:rPr>
-                <w:b w:val="false"/>
-                <w:bCs w:val="false"/>
-                <w:color w:val="000000"/>
-              </w:rPr>
-              <w:t xml:space="preserve">1 </w:t>
-            </w:r>
-            <w:r>
-              <w:rPr>
-                <w:rFonts w:eastAsia="Calibri" w:cs="Calibri" w:ascii="Liberation Serif" w:hAnsi="Liberation Serif"/>
-                <w:b w:val="false"/>
-                <w:bCs w:val="false"/>
-                <w:color w:val="000000"/>
-              </w:rPr>
-              <w:t xml:space="preserve">× (3 × </w:t>
-            </w:r>
-            <w:r>
-              <w:rPr>
-                <w:b w:val="false"/>
-                <w:bCs w:val="false"/>
-                <w:color w:val="000000"/>
-              </w:rPr>
-              <w:t>50”</w:t>
-            </w:r>
-            <w:r>
-              <w:rPr>
-                <w:b w:val="false"/>
-                <w:bCs w:val="false"/>
-                <w:color w:val="000000"/>
-              </w:rPr>
-              <w:t>)</w:t>
-            </w:r>
-          </w:p>
-          <w:p>
-            <w:pPr>
-              <w:pStyle w:val="Normal"/>
-              <w:jc w:val="center"/>
-              <w:rPr>
-                <w:b w:val="false"/>
-                <w:bCs w:val="false"/>
-                <w:color w:val="000000"/>
-              </w:rPr>
-            </w:pPr>
-            <w:r>
-              <w:rPr>
-                <w:b w:val="false"/>
-                <w:bCs w:val="false"/>
-                <w:color w:val="000000"/>
-              </w:rPr>
-            </w:r>
-          </w:p>
-          <w:p>
-            <w:pPr>
-              <w:pStyle w:val="Normal"/>
-              <w:jc w:val="center"/>
-              <w:rPr/>
-            </w:pPr>
-            <w:r>
-              <w:rPr/>
-              <w:t>BM</w:t>
-            </w:r>
-          </w:p>
-          <w:p>
-            <w:pPr>
-              <w:pStyle w:val="Normal"/>
-              <w:spacing w:before="57" w:after="57"/>
-              <w:jc w:val="center"/>
-              <w:rPr>
-                <w:b w:val="false"/>
-                <w:bCs w:val="false"/>
-                <w:color w:val="000000"/>
-              </w:rPr>
-            </w:pPr>
-            <w:r>
-              <w:rPr>
-                <w:b w:val="false"/>
-                <w:bCs w:val="false"/>
-                <w:color w:val="000000"/>
-              </w:rPr>
-              <w:t xml:space="preserve">1 </w:t>
-            </w:r>
-            <w:r>
-              <w:rPr>
-                <w:rFonts w:eastAsia="Calibri" w:cs="Calibri" w:ascii="Liberation Serif" w:hAnsi="Liberation Serif"/>
-                <w:b w:val="false"/>
-                <w:bCs w:val="false"/>
-                <w:color w:val="000000"/>
-              </w:rPr>
-              <w:t xml:space="preserve">× (3 × </w:t>
-            </w:r>
-            <w:r>
-              <w:rPr>
-                <w:b w:val="false"/>
-                <w:bCs w:val="false"/>
-                <w:color w:val="000000"/>
-              </w:rPr>
-              <w:t>50”</w:t>
-            </w:r>
-            <w:r>
-              <w:rPr>
-                <w:b w:val="false"/>
-                <w:bCs w:val="false"/>
-                <w:color w:val="000000"/>
-              </w:rPr>
-              <w:t>)</w:t>
+              <w:rPr>
+                <w:b w:val="false"/>
+                <w:bCs w:val="false"/>
+                <w:color w:val="000000"/>
+              </w:rPr>
+            </w:pPr>
+            <w:r>
+              <w:rPr>
+                <w:b w:val="false"/>
+                <w:bCs w:val="false"/>
+                <w:color w:val="000000"/>
+              </w:rPr>
             </w:r>
           </w:p>
         </w:tc>
@@ -15872,6 +15064,7 @@
         <w:tc>
           <w:tcPr>
             <w:tcW w:w="1215" w:type="dxa"/>
+            <w:vMerge w:val="restart"/>
             <w:tcBorders>
               <w:left w:val="single" w:sz="4" w:space="0" w:color="000000"/>
               <w:bottom w:val="single" w:sz="4" w:space="0" w:color="000000"/>
@@ -15888,7 +15081,7 @@
             </w:pPr>
             <w:r>
               <w:rPr/>
-              <w:t>TM</w:t>
+              <w:t>TM:</w:t>
             </w:r>
           </w:p>
           <w:p>
@@ -15907,7 +15100,15 @@
                 <w:bCs w:val="false"/>
                 <w:color w:val="000000"/>
               </w:rPr>
-              <w:t xml:space="preserve">1 </w:t>
+              <w:t>3</w:t>
+            </w:r>
+            <w:r>
+              <w:rPr>
+                <w:b w:val="false"/>
+                <w:bCs w:val="false"/>
+                <w:color w:val="000000"/>
+              </w:rPr>
+              <w:t xml:space="preserve"> </w:t>
             </w:r>
             <w:r>
               <w:rPr>
@@ -15961,7 +15162,7 @@
             </w:pPr>
             <w:r>
               <w:rPr/>
-              <w:t>PT</w:t>
+              <w:t>PT:</w:t>
             </w:r>
           </w:p>
           <w:p>
@@ -15980,7 +15181,15 @@
                 <w:bCs w:val="false"/>
                 <w:color w:val="000000"/>
               </w:rPr>
-              <w:t xml:space="preserve">1 </w:t>
+              <w:t>3</w:t>
+            </w:r>
+            <w:r>
+              <w:rPr>
+                <w:b w:val="false"/>
+                <w:bCs w:val="false"/>
+                <w:color w:val="000000"/>
+              </w:rPr>
+              <w:t xml:space="preserve"> </w:t>
             </w:r>
             <w:r>
               <w:rPr>
@@ -16034,7 +15243,7 @@
             </w:pPr>
             <w:r>
               <w:rPr/>
-              <w:t>BM</w:t>
+              <w:t>BM:</w:t>
             </w:r>
           </w:p>
           <w:p>
@@ -16054,7 +15263,15 @@
                 <w:bCs w:val="false"/>
                 <w:color w:val="000000"/>
               </w:rPr>
-              <w:t xml:space="preserve">1 </w:t>
+              <w:t>3</w:t>
+            </w:r>
+            <w:r>
+              <w:rPr>
+                <w:b w:val="false"/>
+                <w:bCs w:val="false"/>
+                <w:color w:val="000000"/>
+              </w:rPr>
+              <w:t xml:space="preserve"> </w:t>
             </w:r>
             <w:r>
               <w:rPr>
@@ -16407,6 +15624,7 @@
         <w:tc>
           <w:tcPr>
             <w:tcW w:w="1215" w:type="dxa"/>
+            <w:vMerge w:val="continue"/>
             <w:tcBorders>
               <w:left w:val="single" w:sz="4" w:space="0" w:color="000000"/>
               <w:bottom w:val="single" w:sz="4" w:space="0" w:color="000000"/>
@@ -16419,202 +15637,18 @@
               <w:pStyle w:val="Normal"/>
               <w:spacing w:before="57" w:after="57"/>
               <w:jc w:val="center"/>
-              <w:rPr/>
-            </w:pPr>
-            <w:r>
-              <w:rPr/>
-              <w:t>TM</w:t>
-            </w:r>
-          </w:p>
-          <w:p>
-            <w:pPr>
-              <w:pStyle w:val="Normal"/>
-              <w:jc w:val="center"/>
-              <w:rPr>
-                <w:b w:val="false"/>
-                <w:bCs w:val="false"/>
-                <w:color w:val="000000"/>
-              </w:rPr>
-            </w:pPr>
-            <w:r>
-              <w:rPr>
-                <w:b w:val="false"/>
-                <w:bCs w:val="false"/>
-                <w:color w:val="000000"/>
-              </w:rPr>
-              <w:t xml:space="preserve">1 </w:t>
-            </w:r>
-            <w:r>
-              <w:rPr>
-                <w:rFonts w:eastAsia="Calibri" w:cs="Calibri" w:ascii="Liberation Serif" w:hAnsi="Liberation Serif"/>
-                <w:b w:val="false"/>
-                <w:bCs w:val="false"/>
-                <w:color w:val="000000"/>
-              </w:rPr>
-              <w:t xml:space="preserve">× (3 × </w:t>
-            </w:r>
-            <w:r>
-              <w:rPr>
-                <w:b w:val="false"/>
-                <w:bCs w:val="false"/>
-                <w:color w:val="000000"/>
-              </w:rPr>
-              <w:t>50”</w:t>
-            </w:r>
-            <w:r>
-              <w:rPr>
-                <w:b w:val="false"/>
-                <w:bCs w:val="false"/>
-                <w:color w:val="000000"/>
-              </w:rPr>
-              <w:t>)</w:t>
-            </w:r>
-          </w:p>
-          <w:p>
-            <w:pPr>
-              <w:pStyle w:val="Normal"/>
-              <w:jc w:val="center"/>
-              <w:rPr>
-                <w:b w:val="false"/>
-                <w:bCs w:val="false"/>
-                <w:color w:val="000000"/>
-              </w:rPr>
-            </w:pPr>
-            <w:r>
-              <w:rPr>
-                <w:b w:val="false"/>
-                <w:bCs w:val="false"/>
-                <w:color w:val="000000"/>
-              </w:rPr>
-            </w:r>
-          </w:p>
-          <w:p>
-            <w:pPr>
-              <w:pStyle w:val="Normal"/>
-              <w:jc w:val="center"/>
-              <w:rPr/>
-            </w:pPr>
-            <w:r>
-              <w:rPr/>
-              <w:t>PT</w:t>
-            </w:r>
-          </w:p>
-          <w:p>
-            <w:pPr>
-              <w:pStyle w:val="Normal"/>
-              <w:jc w:val="center"/>
-              <w:rPr>
-                <w:b w:val="false"/>
-                <w:bCs w:val="false"/>
-                <w:color w:val="000000"/>
-              </w:rPr>
-            </w:pPr>
-            <w:r>
-              <w:rPr>
-                <w:b w:val="false"/>
-                <w:bCs w:val="false"/>
-                <w:color w:val="000000"/>
-              </w:rPr>
-              <w:t xml:space="preserve">1 </w:t>
-            </w:r>
-            <w:r>
-              <w:rPr>
-                <w:rFonts w:eastAsia="Calibri" w:cs="Calibri" w:ascii="Liberation Serif" w:hAnsi="Liberation Serif"/>
-                <w:b w:val="false"/>
-                <w:bCs w:val="false"/>
-                <w:color w:val="000000"/>
-              </w:rPr>
-              <w:t xml:space="preserve">× (3 × </w:t>
-            </w:r>
-            <w:r>
-              <w:rPr>
-                <w:b w:val="false"/>
-                <w:bCs w:val="false"/>
-                <w:color w:val="000000"/>
-              </w:rPr>
-              <w:t>50”</w:t>
-            </w:r>
-            <w:r>
-              <w:rPr>
-                <w:b w:val="false"/>
-                <w:bCs w:val="false"/>
-                <w:color w:val="000000"/>
-              </w:rPr>
-              <w:t>)</w:t>
-            </w:r>
-          </w:p>
-          <w:p>
-            <w:pPr>
-              <w:pStyle w:val="Normal"/>
-              <w:jc w:val="center"/>
-              <w:rPr>
-                <w:b w:val="false"/>
-                <w:bCs w:val="false"/>
-                <w:color w:val="000000"/>
-              </w:rPr>
-            </w:pPr>
-            <w:r>
-              <w:rPr>
-                <w:b w:val="false"/>
-                <w:bCs w:val="false"/>
-                <w:color w:val="000000"/>
-              </w:rPr>
-            </w:r>
-          </w:p>
-          <w:p>
-            <w:pPr>
-              <w:pStyle w:val="Normal"/>
-              <w:jc w:val="center"/>
-              <w:rPr/>
-            </w:pPr>
-            <w:r>
-              <w:rPr/>
-              <w:t>BM</w:t>
-            </w:r>
-          </w:p>
-          <w:p>
-            <w:pPr>
-              <w:pStyle w:val="Normal"/>
-              <w:spacing w:before="57" w:after="57"/>
-              <w:jc w:val="center"/>
-              <w:rPr>
-                <w:b w:val="false"/>
-                <w:bCs w:val="false"/>
-                <w:color w:val="000000"/>
-              </w:rPr>
-            </w:pPr>
-            <w:r>
-              <w:rPr>
-                <w:b w:val="false"/>
-                <w:bCs w:val="false"/>
-                <w:color w:val="000000"/>
-              </w:rPr>
-              <w:t xml:space="preserve">1 </w:t>
-            </w:r>
-            <w:r>
-              <w:rPr>
-                <w:rFonts w:eastAsia="Calibri" w:cs="Calibri" w:ascii="Liberation Serif" w:hAnsi="Liberation Serif"/>
-                <w:b w:val="false"/>
-                <w:bCs w:val="false"/>
-                <w:color w:val="000000"/>
-              </w:rPr>
-              <w:t xml:space="preserve">× (3 × </w:t>
-            </w:r>
-            <w:r>
-              <w:rPr>
-                <w:b w:val="false"/>
-                <w:bCs w:val="false"/>
-                <w:color w:val="000000"/>
-              </w:rPr>
-              <w:t>50”</w:t>
-            </w:r>
-            <w:r>
-              <w:rPr>
-                <w:b w:val="false"/>
-                <w:bCs w:val="false"/>
-                <w:color w:val="000000"/>
-              </w:rPr>
-              <w:t>)</w:t>
+              <w:rPr>
+                <w:b w:val="false"/>
+                <w:bCs w:val="false"/>
+                <w:color w:val="000000"/>
+              </w:rPr>
+            </w:pPr>
+            <w:r>
+              <w:rPr>
+                <w:b w:val="false"/>
+                <w:bCs w:val="false"/>
+                <w:color w:val="000000"/>
+              </w:rPr>
             </w:r>
           </w:p>
         </w:tc>
@@ -17063,6 +16097,7 @@
         <w:tc>
           <w:tcPr>
             <w:tcW w:w="1215" w:type="dxa"/>
+            <w:vMerge w:val="continue"/>
             <w:tcBorders>
               <w:left w:val="single" w:sz="4" w:space="0" w:color="000000"/>
               <w:bottom w:val="single" w:sz="4" w:space="0" w:color="000000"/>
@@ -17075,202 +16110,18 @@
               <w:pStyle w:val="Normal"/>
               <w:spacing w:before="57" w:after="57"/>
               <w:jc w:val="center"/>
-              <w:rPr/>
-            </w:pPr>
-            <w:r>
-              <w:rPr/>
-              <w:t>TM</w:t>
-            </w:r>
-          </w:p>
-          <w:p>
-            <w:pPr>
-              <w:pStyle w:val="Normal"/>
-              <w:jc w:val="center"/>
-              <w:rPr>
-                <w:b w:val="false"/>
-                <w:bCs w:val="false"/>
-                <w:color w:val="000000"/>
-              </w:rPr>
-            </w:pPr>
-            <w:r>
-              <w:rPr>
-                <w:b w:val="false"/>
-                <w:bCs w:val="false"/>
-                <w:color w:val="000000"/>
-              </w:rPr>
-              <w:t xml:space="preserve">1 </w:t>
-            </w:r>
-            <w:r>
-              <w:rPr>
-                <w:rFonts w:eastAsia="Calibri" w:cs="Calibri" w:ascii="Liberation Serif" w:hAnsi="Liberation Serif"/>
-                <w:b w:val="false"/>
-                <w:bCs w:val="false"/>
-                <w:color w:val="000000"/>
-              </w:rPr>
-              <w:t xml:space="preserve">× (3 × </w:t>
-            </w:r>
-            <w:r>
-              <w:rPr>
-                <w:b w:val="false"/>
-                <w:bCs w:val="false"/>
-                <w:color w:val="000000"/>
-              </w:rPr>
-              <w:t>50”</w:t>
-            </w:r>
-            <w:r>
-              <w:rPr>
-                <w:b w:val="false"/>
-                <w:bCs w:val="false"/>
-                <w:color w:val="000000"/>
-              </w:rPr>
-              <w:t>)</w:t>
-            </w:r>
-          </w:p>
-          <w:p>
-            <w:pPr>
-              <w:pStyle w:val="Normal"/>
-              <w:jc w:val="center"/>
-              <w:rPr>
-                <w:b w:val="false"/>
-                <w:bCs w:val="false"/>
-                <w:color w:val="000000"/>
-              </w:rPr>
-            </w:pPr>
-            <w:r>
-              <w:rPr>
-                <w:b w:val="false"/>
-                <w:bCs w:val="false"/>
-                <w:color w:val="000000"/>
-              </w:rPr>
-            </w:r>
-          </w:p>
-          <w:p>
-            <w:pPr>
-              <w:pStyle w:val="Normal"/>
-              <w:jc w:val="center"/>
-              <w:rPr/>
-            </w:pPr>
-            <w:r>
-              <w:rPr/>
-              <w:t>PT</w:t>
-            </w:r>
-          </w:p>
-          <w:p>
-            <w:pPr>
-              <w:pStyle w:val="Normal"/>
-              <w:jc w:val="center"/>
-              <w:rPr>
-                <w:b w:val="false"/>
-                <w:bCs w:val="false"/>
-                <w:color w:val="000000"/>
-              </w:rPr>
-            </w:pPr>
-            <w:r>
-              <w:rPr>
-                <w:b w:val="false"/>
-                <w:bCs w:val="false"/>
-                <w:color w:val="000000"/>
-              </w:rPr>
-              <w:t xml:space="preserve">1 </w:t>
-            </w:r>
-            <w:r>
-              <w:rPr>
-                <w:rFonts w:eastAsia="Calibri" w:cs="Calibri" w:ascii="Liberation Serif" w:hAnsi="Liberation Serif"/>
-                <w:b w:val="false"/>
-                <w:bCs w:val="false"/>
-                <w:color w:val="000000"/>
-              </w:rPr>
-              <w:t xml:space="preserve">× (3 × </w:t>
-            </w:r>
-            <w:r>
-              <w:rPr>
-                <w:b w:val="false"/>
-                <w:bCs w:val="false"/>
-                <w:color w:val="000000"/>
-              </w:rPr>
-              <w:t>50”</w:t>
-            </w:r>
-            <w:r>
-              <w:rPr>
-                <w:b w:val="false"/>
-                <w:bCs w:val="false"/>
-                <w:color w:val="000000"/>
-              </w:rPr>
-              <w:t>)</w:t>
-            </w:r>
-          </w:p>
-          <w:p>
-            <w:pPr>
-              <w:pStyle w:val="Normal"/>
-              <w:jc w:val="center"/>
-              <w:rPr>
-                <w:b w:val="false"/>
-                <w:bCs w:val="false"/>
-                <w:color w:val="000000"/>
-              </w:rPr>
-            </w:pPr>
-            <w:r>
-              <w:rPr>
-                <w:b w:val="false"/>
-                <w:bCs w:val="false"/>
-                <w:color w:val="000000"/>
-              </w:rPr>
-            </w:r>
-          </w:p>
-          <w:p>
-            <w:pPr>
-              <w:pStyle w:val="Normal"/>
-              <w:jc w:val="center"/>
-              <w:rPr/>
-            </w:pPr>
-            <w:r>
-              <w:rPr/>
-              <w:t>BM</w:t>
-            </w:r>
-          </w:p>
-          <w:p>
-            <w:pPr>
-              <w:pStyle w:val="Normal"/>
-              <w:spacing w:before="57" w:after="57"/>
-              <w:jc w:val="center"/>
-              <w:rPr>
-                <w:b w:val="false"/>
-                <w:bCs w:val="false"/>
-                <w:color w:val="000000"/>
-              </w:rPr>
-            </w:pPr>
-            <w:r>
-              <w:rPr>
-                <w:b w:val="false"/>
-                <w:bCs w:val="false"/>
-                <w:color w:val="000000"/>
-              </w:rPr>
-              <w:t xml:space="preserve">1 </w:t>
-            </w:r>
-            <w:r>
-              <w:rPr>
-                <w:rFonts w:eastAsia="Calibri" w:cs="Calibri" w:ascii="Liberation Serif" w:hAnsi="Liberation Serif"/>
-                <w:b w:val="false"/>
-                <w:bCs w:val="false"/>
-                <w:color w:val="000000"/>
-              </w:rPr>
-              <w:t xml:space="preserve">× (3 × </w:t>
-            </w:r>
-            <w:r>
-              <w:rPr>
-                <w:b w:val="false"/>
-                <w:bCs w:val="false"/>
-                <w:color w:val="000000"/>
-              </w:rPr>
-              <w:t>50”</w:t>
-            </w:r>
-            <w:r>
-              <w:rPr>
-                <w:b w:val="false"/>
-                <w:bCs w:val="false"/>
-                <w:color w:val="000000"/>
-              </w:rPr>
-              <w:t>)</w:t>
+              <w:rPr>
+                <w:b w:val="false"/>
+                <w:bCs w:val="false"/>
+                <w:color w:val="000000"/>
+              </w:rPr>
+            </w:pPr>
+            <w:r>
+              <w:rPr>
+                <w:b w:val="false"/>
+                <w:bCs w:val="false"/>
+                <w:color w:val="000000"/>
+              </w:rPr>
             </w:r>
           </w:p>
         </w:tc>
@@ -22709,16 +21560,14 @@
     </w:p>
     <w:p>
       <w:pPr>
-        <w:pStyle w:val="Normal"/>
+        <w:pStyle w:val="TextBody"/>
         <w:rPr>
-          <w:rFonts w:ascii="Liberation Serif" w:hAnsi="Liberation Serif"/>
           <w:sz w:val="24"/>
           <w:szCs w:val="24"/>
         </w:rPr>
       </w:pPr>
       <w:r>
         <w:rPr>
-          <w:rFonts w:ascii="Liberation Serif" w:hAnsi="Liberation Serif"/>
           <w:sz w:val="24"/>
           <w:szCs w:val="24"/>
         </w:rPr>
@@ -22726,7 +21575,6 @@
       </w:r>
       <w:r>
         <w:rPr>
-          <w:rFonts w:ascii="Liberation Serif" w:hAnsi="Liberation Serif"/>
           <w:i/>
           <w:iCs/>
           <w:sz w:val="24"/>
@@ -22736,7 +21584,6 @@
       </w:r>
       <w:r>
         <w:rPr>
-          <w:rFonts w:ascii="Liberation Serif" w:hAnsi="Liberation Serif"/>
           <w:sz w:val="24"/>
           <w:szCs w:val="24"/>
         </w:rPr>
@@ -22744,7 +21591,6 @@
       </w:r>
       <w:r>
         <w:rPr>
-          <w:rFonts w:ascii="Liberation Serif" w:hAnsi="Liberation Serif"/>
           <w:i/>
           <w:iCs/>
           <w:sz w:val="24"/>
@@ -22754,7 +21600,6 @@
       </w:r>
       <w:r>
         <w:rPr>
-          <w:rFonts w:ascii="Liberation Serif" w:hAnsi="Liberation Serif"/>
           <w:sz w:val="24"/>
           <w:szCs w:val="24"/>
         </w:rPr>
@@ -22763,38 +21608,14 @@
     </w:p>
     <w:p>
       <w:pPr>
-        <w:pStyle w:val="Normal"/>
+        <w:pStyle w:val="TextBody"/>
         <w:rPr>
-          <w:rFonts w:ascii="Liberation Serif" w:hAnsi="Liberation Serif"/>
           <w:sz w:val="24"/>
           <w:szCs w:val="24"/>
         </w:rPr>
       </w:pPr>
       <w:r>
         <w:rPr>
-          <w:rFonts w:ascii="Liberation Serif" w:hAnsi="Liberation Serif"/>
-          <w:sz w:val="24"/>
-          <w:szCs w:val="24"/>
-        </w:rPr>
-      </w:r>
-    </w:p>
-    <w:p>
-      <w:pPr>
-        <w:pStyle w:val="Normal"/>
-        <w:rPr>
-          <w:rFonts w:ascii="Liberation Serif" w:hAnsi="Liberation Serif"/>
-          <w:i/>
-          <w:i/>
-          <w:iCs/>
-          <w:sz w:val="24"/>
-          <w:szCs w:val="24"/>
-        </w:rPr>
-      </w:pPr>
-      <w:r>
-        <w:rPr>
-          <w:rFonts w:ascii="Liberation Serif" w:hAnsi="Liberation Serif"/>
-          <w:i/>
-          <w:iCs/>
           <w:sz w:val="24"/>
           <w:szCs w:val="24"/>
         </w:rPr>
@@ -22803,16 +21624,14 @@
     </w:p>
     <w:p>
       <w:pPr>
-        <w:pStyle w:val="Normal"/>
+        <w:pStyle w:val="TextBody"/>
         <w:rPr>
-          <w:rFonts w:ascii="Liberation Serif" w:hAnsi="Liberation Serif"/>
           <w:sz w:val="24"/>
           <w:szCs w:val="24"/>
         </w:rPr>
       </w:pPr>
       <w:r>
         <w:rPr>
-          <w:rFonts w:ascii="Liberation Serif" w:hAnsi="Liberation Serif"/>
           <w:sz w:val="24"/>
           <w:szCs w:val="24"/>
         </w:rPr>
@@ -22820,23 +21639,18 @@
     </w:p>
     <w:p>
       <w:pPr>
-        <w:pStyle w:val="Normal"/>
-        <w:jc w:val="left"/>
+        <w:pStyle w:val="TextBody"/>
         <w:rPr>
-          <w:rFonts w:ascii="Liberation Serif" w:hAnsi="Liberation Serif"/>
           <w:b/>
           <w:bCs/>
-          <w:color w:val="000000"/>
           <w:sz w:val="24"/>
           <w:szCs w:val="24"/>
         </w:rPr>
       </w:pPr>
       <w:r>
         <w:rPr>
-          <w:rFonts w:ascii="Liberation Serif" w:hAnsi="Liberation Serif"/>
           <w:b/>
           <w:bCs/>
-          <w:color w:val="000000"/>
           <w:sz w:val="24"/>
           <w:szCs w:val="24"/>
         </w:rPr>
@@ -22844,10 +21658,8 @@
       </w:r>
       <w:r>
         <w:rPr>
-          <w:rFonts w:ascii="Liberation Serif" w:hAnsi="Liberation Serif"/>
           <w:b/>
           <w:bCs/>
-          <w:color w:val="000000"/>
           <w:sz w:val="24"/>
           <w:szCs w:val="24"/>
         </w:rPr>
@@ -22856,20 +21668,18 @@
     </w:p>
     <w:p>
       <w:pPr>
-        <w:pStyle w:val="Normal"/>
+        <w:pStyle w:val="TextBody"/>
         <w:numPr>
           <w:ilvl w:val="0"/>
           <w:numId w:val="10"/>
         </w:numPr>
         <w:rPr>
-          <w:rFonts w:ascii="Liberation Serif" w:hAnsi="Liberation Serif"/>
           <w:sz w:val="24"/>
           <w:szCs w:val="24"/>
         </w:rPr>
       </w:pPr>
       <w:r>
         <w:rPr>
-          <w:rFonts w:ascii="Liberation Serif" w:hAnsi="Liberation Serif"/>
           <w:sz w:val="24"/>
           <w:szCs w:val="24"/>
         </w:rPr>
@@ -22877,7 +21687,6 @@
       </w:r>
       <w:r>
         <w:rPr>
-          <w:rFonts w:ascii="Liberation Serif" w:hAnsi="Liberation Serif"/>
           <w:sz w:val="24"/>
           <w:szCs w:val="24"/>
         </w:rPr>
@@ -22885,7 +21694,6 @@
       </w:r>
       <w:r>
         <w:rPr>
-          <w:rFonts w:ascii="Liberation Serif" w:hAnsi="Liberation Serif"/>
           <w:i/>
           <w:iCs/>
           <w:sz w:val="24"/>
@@ -22895,7 +21703,6 @@
       </w:r>
       <w:r>
         <w:rPr>
-          <w:rFonts w:ascii="Liberation Serif" w:hAnsi="Liberation Serif"/>
           <w:sz w:val="24"/>
           <w:szCs w:val="24"/>
         </w:rPr>
@@ -22903,7 +21710,6 @@
       </w:r>
       <w:r>
         <w:rPr>
-          <w:rFonts w:ascii="Liberation Serif" w:hAnsi="Liberation Serif"/>
           <w:i/>
           <w:iCs/>
           <w:sz w:val="24"/>
@@ -22913,7 +21719,6 @@
       </w:r>
       <w:r>
         <w:rPr>
-          <w:rFonts w:ascii="Liberation Serif" w:hAnsi="Liberation Serif"/>
           <w:sz w:val="24"/>
           <w:szCs w:val="24"/>
         </w:rPr>
@@ -22921,7 +21726,6 @@
       </w:r>
       <w:r>
         <w:rPr>
-          <w:rFonts w:ascii="Liberation Serif" w:hAnsi="Liberation Serif"/>
           <w:sz w:val="24"/>
           <w:szCs w:val="24"/>
         </w:rPr>
@@ -22929,7 +21733,6 @@
       </w:r>
       <w:r>
         <w:rPr>
-          <w:rFonts w:ascii="Liberation Serif" w:hAnsi="Liberation Serif"/>
           <w:sz w:val="24"/>
           <w:szCs w:val="24"/>
         </w:rPr>
@@ -22937,7 +21740,6 @@
       </w:r>
       <w:r>
         <w:rPr>
-          <w:rFonts w:ascii="Liberation Serif" w:hAnsi="Liberation Serif"/>
           <w:sz w:val="24"/>
           <w:szCs w:val="24"/>
         </w:rPr>
@@ -22945,7 +21747,6 @@
       </w:r>
       <w:r>
         <w:rPr>
-          <w:rFonts w:ascii="Liberation Serif" w:hAnsi="Liberation Serif"/>
           <w:i/>
           <w:iCs/>
           <w:sz w:val="24"/>
@@ -22955,7 +21756,6 @@
       </w:r>
       <w:r>
         <w:rPr>
-          <w:rFonts w:ascii="Liberation Serif" w:hAnsi="Liberation Serif"/>
           <w:sz w:val="24"/>
           <w:szCs w:val="24"/>
         </w:rPr>
@@ -22963,7 +21763,6 @@
       </w:r>
       <w:r>
         <w:rPr>
-          <w:rFonts w:ascii="Liberation Serif" w:hAnsi="Liberation Serif"/>
           <w:b/>
           <w:bCs/>
           <w:sz w:val="24"/>
@@ -22974,20 +21773,18 @@
     </w:p>
     <w:p>
       <w:pPr>
-        <w:pStyle w:val="Normal"/>
+        <w:pStyle w:val="TextBody"/>
         <w:numPr>
           <w:ilvl w:val="0"/>
           <w:numId w:val="10"/>
         </w:numPr>
         <w:rPr>
-          <w:rFonts w:ascii="Liberation Serif" w:hAnsi="Liberation Serif"/>
           <w:sz w:val="24"/>
           <w:szCs w:val="24"/>
         </w:rPr>
       </w:pPr>
       <w:r>
         <w:rPr>
-          <w:rFonts w:ascii="Liberation Serif" w:hAnsi="Liberation Serif"/>
           <w:sz w:val="24"/>
           <w:szCs w:val="24"/>
         </w:rPr>
@@ -22995,7 +21792,6 @@
       </w:r>
       <w:r>
         <w:rPr>
-          <w:rFonts w:ascii="Liberation Serif" w:hAnsi="Liberation Serif"/>
           <w:i/>
           <w:iCs/>
           <w:sz w:val="24"/>
@@ -23005,7 +21801,6 @@
       </w:r>
       <w:r>
         <w:rPr>
-          <w:rFonts w:ascii="Liberation Serif" w:hAnsi="Liberation Serif"/>
           <w:sz w:val="24"/>
           <w:szCs w:val="24"/>
         </w:rPr>
@@ -23013,7 +21808,6 @@
       </w:r>
       <w:r>
         <w:rPr>
-          <w:rFonts w:ascii="Liberation Serif" w:hAnsi="Liberation Serif"/>
           <w:i/>
           <w:iCs/>
           <w:sz w:val="24"/>
@@ -23023,7 +21817,6 @@
       </w:r>
       <w:r>
         <w:rPr>
-          <w:rFonts w:ascii="Liberation Serif" w:hAnsi="Liberation Serif"/>
           <w:sz w:val="24"/>
           <w:szCs w:val="24"/>
         </w:rPr>
@@ -23031,7 +21824,6 @@
       </w:r>
       <w:r>
         <w:rPr>
-          <w:rFonts w:ascii="Liberation Serif" w:hAnsi="Liberation Serif"/>
           <w:sz w:val="24"/>
           <w:szCs w:val="24"/>
         </w:rPr>
@@ -23039,7 +21831,6 @@
       </w:r>
       <w:r>
         <w:rPr>
-          <w:rFonts w:ascii="Liberation Serif" w:hAnsi="Liberation Serif"/>
           <w:sz w:val="24"/>
           <w:szCs w:val="24"/>
         </w:rPr>
@@ -23047,7 +21838,6 @@
       </w:r>
       <w:r>
         <w:rPr>
-          <w:rFonts w:ascii="Liberation Serif" w:hAnsi="Liberation Serif"/>
           <w:i/>
           <w:iCs/>
           <w:sz w:val="24"/>
@@ -23057,7 +21847,6 @@
       </w:r>
       <w:r>
         <w:rPr>
-          <w:rFonts w:ascii="Liberation Serif" w:hAnsi="Liberation Serif"/>
           <w:sz w:val="24"/>
           <w:szCs w:val="24"/>
         </w:rPr>
@@ -23065,7 +21854,6 @@
       </w:r>
       <w:r>
         <w:rPr>
-          <w:rFonts w:ascii="Liberation Serif" w:hAnsi="Liberation Serif"/>
           <w:b/>
           <w:bCs/>
           <w:sz w:val="24"/>
@@ -23076,9 +21864,8 @@
     </w:p>
     <w:p>
       <w:pPr>
-        <w:pStyle w:val="Normal"/>
+        <w:pStyle w:val="TextBody"/>
         <w:rPr>
-          <w:rFonts w:ascii="Liberation Serif" w:hAnsi="Liberation Serif"/>
           <w:b/>
           <w:bCs/>
           <w:sz w:val="24"/>
@@ -23087,33 +21874,9 @@
       </w:pPr>
       <w:r>
         <w:rPr>
-          <w:rFonts w:ascii="Liberation Serif" w:hAnsi="Liberation Serif"/>
+          <w:rFonts w:eastAsia="Calibri" w:cs="Calibri"/>
           <w:b/>
           <w:bCs/>
-          <w:sz w:val="24"/>
-          <w:szCs w:val="24"/>
-        </w:rPr>
-      </w:r>
-    </w:p>
-    <w:p>
-      <w:pPr>
-        <w:pStyle w:val="Normal"/>
-        <w:jc w:val="left"/>
-        <w:rPr>
-          <w:rFonts w:ascii="Liberation Serif" w:hAnsi="Liberation Serif"/>
-          <w:b/>
-          <w:bCs/>
-          <w:color w:val="000000"/>
-          <w:sz w:val="24"/>
-          <w:szCs w:val="24"/>
-        </w:rPr>
-      </w:pPr>
-      <w:r>
-        <w:rPr>
-          <w:rFonts w:eastAsia="Calibri" w:cs="Calibri" w:ascii="Liberation Serif" w:hAnsi="Liberation Serif"/>
-          <w:b/>
-          <w:bCs/>
-          <w:color w:val="000000"/>
           <w:sz w:val="24"/>
           <w:szCs w:val="24"/>
           <w:lang w:val="en-US" w:eastAsia="en-US" w:bidi="ar-SA"/>
@@ -23122,10 +21885,9 @@
       </w:r>
       <w:r>
         <w:rPr>
-          <w:rFonts w:eastAsia="Calibri" w:cs="Calibri" w:ascii="Liberation Serif" w:hAnsi="Liberation Serif"/>
+          <w:rFonts w:eastAsia="Calibri" w:cs="Calibri"/>
           <w:b/>
           <w:bCs/>
-          <w:color w:val="000000"/>
           <w:sz w:val="24"/>
           <w:szCs w:val="24"/>
           <w:lang w:val="en-US" w:eastAsia="en-US" w:bidi="ar-SA"/>
@@ -23134,10 +21896,9 @@
       </w:r>
       <w:r>
         <w:rPr>
-          <w:rFonts w:eastAsia="Calibri" w:cs="Calibri" w:ascii="Liberation Serif" w:hAnsi="Liberation Serif"/>
+          <w:rFonts w:eastAsia="Calibri" w:cs="Calibri"/>
           <w:b/>
           <w:bCs/>
-          <w:color w:val="000000"/>
           <w:sz w:val="24"/>
           <w:szCs w:val="24"/>
           <w:lang w:val="en-US" w:eastAsia="en-US" w:bidi="ar-SA"/>
@@ -23147,20 +21908,18 @@
     </w:p>
     <w:p>
       <w:pPr>
-        <w:pStyle w:val="Normal"/>
+        <w:pStyle w:val="TextBody"/>
         <w:numPr>
           <w:ilvl w:val="0"/>
           <w:numId w:val="10"/>
         </w:numPr>
         <w:rPr>
-          <w:rFonts w:ascii="Liberation Serif" w:hAnsi="Liberation Serif"/>
           <w:sz w:val="24"/>
           <w:szCs w:val="24"/>
         </w:rPr>
       </w:pPr>
       <w:r>
         <w:rPr>
-          <w:rFonts w:ascii="Liberation Serif" w:hAnsi="Liberation Serif"/>
           <w:sz w:val="24"/>
           <w:szCs w:val="24"/>
         </w:rPr>
@@ -23168,7 +21927,6 @@
       </w:r>
       <w:r>
         <w:rPr>
-          <w:rFonts w:ascii="Liberation Serif" w:hAnsi="Liberation Serif"/>
           <w:sz w:val="24"/>
           <w:szCs w:val="24"/>
         </w:rPr>
@@ -23176,7 +21934,6 @@
       </w:r>
       <w:r>
         <w:rPr>
-          <w:rFonts w:ascii="Liberation Serif" w:hAnsi="Liberation Serif"/>
           <w:i/>
           <w:iCs/>
           <w:sz w:val="24"/>
@@ -23186,7 +21943,6 @@
       </w:r>
       <w:r>
         <w:rPr>
-          <w:rFonts w:ascii="Liberation Serif" w:hAnsi="Liberation Serif"/>
           <w:sz w:val="24"/>
           <w:szCs w:val="24"/>
         </w:rPr>
@@ -23194,7 +21950,6 @@
       </w:r>
       <w:r>
         <w:rPr>
-          <w:rFonts w:ascii="Liberation Serif" w:hAnsi="Liberation Serif"/>
           <w:sz w:val="24"/>
           <w:szCs w:val="24"/>
         </w:rPr>
@@ -23202,7 +21957,6 @@
       </w:r>
       <w:r>
         <w:rPr>
-          <w:rFonts w:ascii="Liberation Serif" w:hAnsi="Liberation Serif"/>
           <w:sz w:val="24"/>
           <w:szCs w:val="24"/>
         </w:rPr>
@@ -23210,7 +21964,6 @@
       </w:r>
       <w:r>
         <w:rPr>
-          <w:rFonts w:ascii="Liberation Serif" w:hAnsi="Liberation Serif"/>
           <w:i/>
           <w:iCs/>
           <w:sz w:val="24"/>
@@ -23220,7 +21973,6 @@
       </w:r>
       <w:r>
         <w:rPr>
-          <w:rFonts w:ascii="Liberation Serif" w:hAnsi="Liberation Serif"/>
           <w:sz w:val="24"/>
           <w:szCs w:val="24"/>
         </w:rPr>
@@ -23228,7 +21980,6 @@
       </w:r>
       <w:r>
         <w:rPr>
-          <w:rFonts w:ascii="Liberation Serif" w:hAnsi="Liberation Serif"/>
           <w:sz w:val="24"/>
           <w:szCs w:val="24"/>
         </w:rPr>
@@ -23236,7 +21987,6 @@
       </w:r>
       <w:r>
         <w:rPr>
-          <w:rFonts w:ascii="Liberation Serif" w:hAnsi="Liberation Serif"/>
           <w:sz w:val="24"/>
           <w:szCs w:val="24"/>
         </w:rPr>
@@ -23244,7 +21994,6 @@
       </w:r>
       <w:r>
         <w:rPr>
-          <w:rFonts w:ascii="Liberation Serif" w:hAnsi="Liberation Serif"/>
           <w:sz w:val="24"/>
           <w:szCs w:val="24"/>
         </w:rPr>
@@ -23252,7 +22001,6 @@
       </w:r>
       <w:r>
         <w:rPr>
-          <w:rFonts w:ascii="Liberation Serif" w:hAnsi="Liberation Serif"/>
           <w:sz w:val="24"/>
           <w:szCs w:val="24"/>
         </w:rPr>
@@ -23260,7 +22008,6 @@
       </w:r>
       <w:r>
         <w:rPr>
-          <w:rFonts w:ascii="Liberation Serif" w:hAnsi="Liberation Serif"/>
           <w:i/>
           <w:iCs/>
           <w:sz w:val="24"/>
@@ -23270,7 +22017,6 @@
       </w:r>
       <w:r>
         <w:rPr>
-          <w:rFonts w:ascii="Liberation Serif" w:hAnsi="Liberation Serif"/>
           <w:sz w:val="24"/>
           <w:szCs w:val="24"/>
         </w:rPr>
@@ -23278,7 +22024,6 @@
       </w:r>
       <w:r>
         <w:rPr>
-          <w:rFonts w:ascii="Liberation Serif" w:hAnsi="Liberation Serif"/>
           <w:sz w:val="24"/>
           <w:szCs w:val="24"/>
         </w:rPr>
@@ -23286,7 +22031,6 @@
       </w:r>
       <w:r>
         <w:rPr>
-          <w:rFonts w:ascii="Liberation Serif" w:hAnsi="Liberation Serif"/>
           <w:i/>
           <w:iCs/>
           <w:sz w:val="24"/>
@@ -23296,7 +22040,6 @@
       </w:r>
       <w:r>
         <w:rPr>
-          <w:rFonts w:ascii="Liberation Serif" w:hAnsi="Liberation Serif"/>
           <w:i w:val="false"/>
           <w:iCs w:val="false"/>
           <w:sz w:val="24"/>
@@ -23306,7 +22049,6 @@
       </w:r>
       <w:r>
         <w:rPr>
-          <w:rFonts w:ascii="Liberation Serif" w:hAnsi="Liberation Serif"/>
           <w:b/>
           <w:bCs/>
           <w:i w:val="false"/>
@@ -23319,20 +22061,18 @@
     </w:p>
     <w:p>
       <w:pPr>
-        <w:pStyle w:val="Normal"/>
+        <w:pStyle w:val="TextBody"/>
         <w:numPr>
           <w:ilvl w:val="0"/>
           <w:numId w:val="10"/>
         </w:numPr>
         <w:rPr>
-          <w:rFonts w:ascii="Liberation Serif" w:hAnsi="Liberation Serif"/>
           <w:sz w:val="24"/>
           <w:szCs w:val="24"/>
         </w:rPr>
       </w:pPr>
       <w:r>
         <w:rPr>
-          <w:rFonts w:ascii="Liberation Serif" w:hAnsi="Liberation Serif"/>
           <w:sz w:val="24"/>
           <w:szCs w:val="24"/>
         </w:rPr>
@@ -23340,7 +22080,6 @@
       </w:r>
       <w:r>
         <w:rPr>
-          <w:rFonts w:ascii="Liberation Serif" w:hAnsi="Liberation Serif"/>
           <w:sz w:val="24"/>
           <w:szCs w:val="24"/>
         </w:rPr>
@@ -23348,7 +22087,6 @@
       </w:r>
       <w:r>
         <w:rPr>
-          <w:rFonts w:ascii="Liberation Serif" w:hAnsi="Liberation Serif"/>
           <w:i/>
           <w:iCs/>
           <w:sz w:val="24"/>
@@ -23358,7 +22096,6 @@
       </w:r>
       <w:r>
         <w:rPr>
-          <w:rFonts w:ascii="Liberation Serif" w:hAnsi="Liberation Serif"/>
           <w:sz w:val="24"/>
           <w:szCs w:val="24"/>
         </w:rPr>
@@ -23366,7 +22103,6 @@
       </w:r>
       <w:r>
         <w:rPr>
-          <w:rFonts w:ascii="Liberation Serif" w:hAnsi="Liberation Serif"/>
           <w:sz w:val="24"/>
           <w:szCs w:val="24"/>
         </w:rPr>
@@ -23374,7 +22110,6 @@
       </w:r>
       <w:r>
         <w:rPr>
-          <w:rFonts w:ascii="Liberation Serif" w:hAnsi="Liberation Serif"/>
           <w:sz w:val="24"/>
           <w:szCs w:val="24"/>
         </w:rPr>
@@ -23382,7 +22117,6 @@
       </w:r>
       <w:r>
         <w:rPr>
-          <w:rFonts w:ascii="Liberation Serif" w:hAnsi="Liberation Serif"/>
           <w:i/>
           <w:iCs/>
           <w:sz w:val="24"/>
@@ -23392,7 +22126,6 @@
       </w:r>
       <w:r>
         <w:rPr>
-          <w:rFonts w:ascii="Liberation Serif" w:hAnsi="Liberation Serif"/>
           <w:sz w:val="24"/>
           <w:szCs w:val="24"/>
         </w:rPr>
@@ -23400,7 +22133,6 @@
       </w:r>
       <w:r>
         <w:rPr>
-          <w:rFonts w:ascii="Liberation Serif" w:hAnsi="Liberation Serif"/>
           <w:sz w:val="24"/>
           <w:szCs w:val="24"/>
         </w:rPr>
@@ -23408,7 +22140,6 @@
       </w:r>
       <w:r>
         <w:rPr>
-          <w:rFonts w:ascii="Liberation Serif" w:hAnsi="Liberation Serif"/>
           <w:sz w:val="24"/>
           <w:szCs w:val="24"/>
         </w:rPr>
@@ -23416,7 +22147,6 @@
       </w:r>
       <w:r>
         <w:rPr>
-          <w:rFonts w:ascii="Liberation Serif" w:hAnsi="Liberation Serif"/>
           <w:sz w:val="24"/>
           <w:szCs w:val="24"/>
         </w:rPr>
@@ -23424,7 +22154,6 @@
       </w:r>
       <w:r>
         <w:rPr>
-          <w:rFonts w:ascii="Liberation Serif" w:hAnsi="Liberation Serif"/>
           <w:sz w:val="24"/>
           <w:szCs w:val="24"/>
         </w:rPr>
@@ -23432,7 +22161,6 @@
       </w:r>
       <w:r>
         <w:rPr>
-          <w:rFonts w:ascii="Liberation Serif" w:hAnsi="Liberation Serif"/>
           <w:sz w:val="24"/>
           <w:szCs w:val="24"/>
         </w:rPr>
@@ -23440,7 +22168,6 @@
       </w:r>
       <w:r>
         <w:rPr>
-          <w:rFonts w:ascii="Liberation Serif" w:hAnsi="Liberation Serif"/>
           <w:sz w:val="24"/>
           <w:szCs w:val="24"/>
         </w:rPr>
@@ -23448,7 +22175,6 @@
       </w:r>
       <w:r>
         <w:rPr>
-          <w:rFonts w:ascii="Liberation Serif" w:hAnsi="Liberation Serif"/>
           <w:i/>
           <w:iCs/>
           <w:sz w:val="24"/>
@@ -23458,7 +22184,6 @@
       </w:r>
       <w:r>
         <w:rPr>
-          <w:rFonts w:ascii="Liberation Serif" w:hAnsi="Liberation Serif"/>
           <w:sz w:val="24"/>
           <w:szCs w:val="24"/>
         </w:rPr>
@@ -23466,7 +22191,6 @@
       </w:r>
       <w:r>
         <w:rPr>
-          <w:rFonts w:ascii="Liberation Serif" w:hAnsi="Liberation Serif"/>
           <w:i/>
           <w:iCs/>
           <w:sz w:val="24"/>
@@ -23476,7 +22200,6 @@
       </w:r>
       <w:r>
         <w:rPr>
-          <w:rFonts w:ascii="Liberation Serif" w:hAnsi="Liberation Serif"/>
           <w:sz w:val="24"/>
           <w:szCs w:val="24"/>
         </w:rPr>
@@ -23484,7 +22207,6 @@
       </w:r>
       <w:r>
         <w:rPr>
-          <w:rFonts w:ascii="Liberation Serif" w:hAnsi="Liberation Serif"/>
           <w:i/>
           <w:iCs/>
           <w:sz w:val="24"/>
@@ -23494,7 +22216,6 @@
       </w:r>
       <w:r>
         <w:rPr>
-          <w:rFonts w:ascii="Liberation Serif" w:hAnsi="Liberation Serif"/>
           <w:sz w:val="24"/>
           <w:szCs w:val="24"/>
         </w:rPr>
@@ -23502,7 +22223,6 @@
       </w:r>
       <w:r>
         <w:rPr>
-          <w:rFonts w:ascii="Liberation Serif" w:hAnsi="Liberation Serif"/>
           <w:b/>
           <w:bCs/>
           <w:i w:val="false"/>
@@ -23515,27 +22235,16 @@
     </w:p>
     <w:p>
       <w:pPr>
-        <w:pStyle w:val="Normal"/>
-        <w:jc w:val="left"/>
+        <w:pStyle w:val="TextBody"/>
         <w:rPr>
-          <w:rFonts w:ascii="Liberation Serif" w:hAnsi="Liberation Serif" w:eastAsia="Calibri" w:cs="Calibri"/>
-          <w:b/>
-          <w:bCs/>
-          <w:color w:val="000000"/>
           <w:sz w:val="24"/>
           <w:szCs w:val="24"/>
-          <w:lang w:val="en-US" w:eastAsia="en-US" w:bidi="ar-SA"/>
         </w:rPr>
       </w:pPr>
       <w:r>
         <w:rPr>
-          <w:rFonts w:eastAsia="Calibri" w:cs="Calibri" w:ascii="Liberation Serif" w:hAnsi="Liberation Serif"/>
-          <w:b/>
-          <w:bCs/>
-          <w:color w:val="000000"/>
           <w:sz w:val="24"/>
           <w:szCs w:val="24"/>
-          <w:lang w:val="en-US" w:eastAsia="en-US" w:bidi="ar-SA"/>
         </w:rPr>
       </w:r>
     </w:p>
@@ -24481,7 +23190,7 @@
               <w:rFonts w:eastAsia="Calibri" w:cs="Calibri" w:ascii="Liberation Serif" w:hAnsi="Liberation Serif"/>
               <w:lang w:val="en-US" w:eastAsia="en-US" w:bidi="ar-SA"/>
             </w:rPr>
-            <w:t>13</w:t>
+            <w:t>12</w:t>
           </w:r>
           <w:r>
             <w:rPr>
@@ -24535,7 +23244,7 @@
               <w:rFonts w:eastAsia="Calibri" w:cs="Calibri" w:ascii="Liberation Serif" w:hAnsi="Liberation Serif"/>
               <w:lang w:val="en-US" w:eastAsia="en-US" w:bidi="ar-SA"/>
             </w:rPr>
-            <w:t>14</w:t>
+            <w:t>13</w:t>
           </w:r>
           <w:r>
             <w:rPr>
@@ -26424,9 +25133,9 @@
         <w:ind w:left="720" w:hanging="360"/>
       </w:pPr>
       <w:rPr>
-        <w:sz w:val="22"/>
+        <w:sz w:val="18"/>
         <w:b w:val="false"/>
-        <w:szCs w:val="22"/>
+        <w:szCs w:val="18"/>
         <w:bCs w:val="false"/>
         <w:rFonts w:ascii="Liberation Serif" w:hAnsi="Liberation Serif"/>
       </w:rPr>
@@ -26443,9 +25152,9 @@
         <w:ind w:left="1080" w:hanging="360"/>
       </w:pPr>
       <w:rPr>
-        <w:sz w:val="22"/>
+        <w:sz w:val="18"/>
         <w:b w:val="false"/>
-        <w:szCs w:val="22"/>
+        <w:szCs w:val="18"/>
         <w:bCs w:val="false"/>
         <w:rFonts w:ascii="Liberation Serif" w:hAnsi="Liberation Serif"/>
       </w:rPr>
@@ -26462,9 +25171,9 @@
         <w:ind w:left="1440" w:hanging="360"/>
       </w:pPr>
       <w:rPr>
-        <w:sz w:val="22"/>
+        <w:sz w:val="18"/>
         <w:b w:val="false"/>
-        <w:szCs w:val="22"/>
+        <w:szCs w:val="18"/>
         <w:bCs w:val="false"/>
         <w:rFonts w:ascii="Liberation Serif" w:hAnsi="Liberation Serif"/>
       </w:rPr>
@@ -26481,9 +25190,9 @@
         <w:ind w:left="1800" w:hanging="360"/>
       </w:pPr>
       <w:rPr>
-        <w:sz w:val="22"/>
+        <w:sz w:val="18"/>
         <w:b w:val="false"/>
-        <w:szCs w:val="22"/>
+        <w:szCs w:val="18"/>
         <w:bCs w:val="false"/>
         <w:rFonts w:ascii="Liberation Serif" w:hAnsi="Liberation Serif"/>
       </w:rPr>
@@ -26500,9 +25209,9 @@
         <w:ind w:left="2160" w:hanging="360"/>
       </w:pPr>
       <w:rPr>
-        <w:sz w:val="22"/>
+        <w:sz w:val="18"/>
         <w:b w:val="false"/>
-        <w:szCs w:val="22"/>
+        <w:szCs w:val="18"/>
         <w:bCs w:val="false"/>
         <w:rFonts w:ascii="Liberation Serif" w:hAnsi="Liberation Serif"/>
       </w:rPr>
@@ -26519,9 +25228,9 @@
         <w:ind w:left="2520" w:hanging="360"/>
       </w:pPr>
       <w:rPr>
-        <w:sz w:val="22"/>
+        <w:sz w:val="18"/>
         <w:b w:val="false"/>
-        <w:szCs w:val="22"/>
+        <w:szCs w:val="18"/>
         <w:bCs w:val="false"/>
         <w:rFonts w:ascii="Liberation Serif" w:hAnsi="Liberation Serif"/>
       </w:rPr>
@@ -26538,9 +25247,9 @@
         <w:ind w:left="2880" w:hanging="360"/>
       </w:pPr>
       <w:rPr>
-        <w:sz w:val="22"/>
+        <w:sz w:val="18"/>
         <w:b w:val="false"/>
-        <w:szCs w:val="22"/>
+        <w:szCs w:val="18"/>
         <w:bCs w:val="false"/>
         <w:rFonts w:ascii="Liberation Serif" w:hAnsi="Liberation Serif"/>
       </w:rPr>
@@ -26557,9 +25266,9 @@
         <w:ind w:left="3240" w:hanging="360"/>
       </w:pPr>
       <w:rPr>
-        <w:sz w:val="22"/>
+        <w:sz w:val="18"/>
         <w:b w:val="false"/>
-        <w:szCs w:val="22"/>
+        <w:szCs w:val="18"/>
         <w:bCs w:val="false"/>
         <w:rFonts w:ascii="Liberation Serif" w:hAnsi="Liberation Serif"/>
       </w:rPr>
@@ -26576,9 +25285,9 @@
         <w:ind w:left="3600" w:hanging="360"/>
       </w:pPr>
       <w:rPr>
-        <w:sz w:val="22"/>
+        <w:sz w:val="18"/>
         <w:b w:val="false"/>
-        <w:szCs w:val="22"/>
+        <w:szCs w:val="18"/>
         <w:bCs w:val="false"/>
         <w:rFonts w:ascii="Liberation Serif" w:hAnsi="Liberation Serif"/>
       </w:rPr>
@@ -26597,9 +25306,9 @@
         <w:ind w:left="720" w:hanging="360"/>
       </w:pPr>
       <w:rPr>
-        <w:sz w:val="22"/>
+        <w:sz w:val="18"/>
         <w:b w:val="false"/>
-        <w:szCs w:val="22"/>
+        <w:szCs w:val="18"/>
         <w:bCs w:val="false"/>
         <w:rFonts w:ascii="Liberation Serif" w:hAnsi="Liberation Serif"/>
       </w:rPr>
@@ -26616,9 +25325,9 @@
         <w:ind w:left="1080" w:hanging="360"/>
       </w:pPr>
       <w:rPr>
-        <w:sz w:val="22"/>
+        <w:sz w:val="18"/>
         <w:b w:val="false"/>
-        <w:szCs w:val="22"/>
+        <w:szCs w:val="18"/>
         <w:bCs w:val="false"/>
         <w:rFonts w:ascii="Liberation Serif" w:hAnsi="Liberation Serif"/>
       </w:rPr>
@@ -26635,9 +25344,9 @@
         <w:ind w:left="1440" w:hanging="360"/>
       </w:pPr>
       <w:rPr>
-        <w:sz w:val="22"/>
+        <w:sz w:val="18"/>
         <w:b w:val="false"/>
-        <w:szCs w:val="22"/>
+        <w:szCs w:val="18"/>
         <w:bCs w:val="false"/>
         <w:rFonts w:ascii="Liberation Serif" w:hAnsi="Liberation Serif"/>
       </w:rPr>
@@ -26654,9 +25363,9 @@
         <w:ind w:left="1800" w:hanging="360"/>
       </w:pPr>
       <w:rPr>
-        <w:sz w:val="22"/>
+        <w:sz w:val="18"/>
         <w:b w:val="false"/>
-        <w:szCs w:val="22"/>
+        <w:szCs w:val="18"/>
         <w:bCs w:val="false"/>
         <w:rFonts w:ascii="Liberation Serif" w:hAnsi="Liberation Serif"/>
       </w:rPr>
@@ -26673,9 +25382,9 @@
         <w:ind w:left="2160" w:hanging="360"/>
       </w:pPr>
       <w:rPr>
-        <w:sz w:val="22"/>
+        <w:sz w:val="18"/>
         <w:b w:val="false"/>
-        <w:szCs w:val="22"/>
+        <w:szCs w:val="18"/>
         <w:bCs w:val="false"/>
         <w:rFonts w:ascii="Liberation Serif" w:hAnsi="Liberation Serif"/>
       </w:rPr>
@@ -26692,9 +25401,9 @@
         <w:ind w:left="2520" w:hanging="360"/>
       </w:pPr>
       <w:rPr>
-        <w:sz w:val="22"/>
+        <w:sz w:val="18"/>
         <w:b w:val="false"/>
-        <w:szCs w:val="22"/>
+        <w:szCs w:val="18"/>
         <w:bCs w:val="false"/>
         <w:rFonts w:ascii="Liberation Serif" w:hAnsi="Liberation Serif"/>
       </w:rPr>
@@ -26711,9 +25420,9 @@
         <w:ind w:left="2880" w:hanging="360"/>
       </w:pPr>
       <w:rPr>
-        <w:sz w:val="22"/>
+        <w:sz w:val="18"/>
         <w:b w:val="false"/>
-        <w:szCs w:val="22"/>
+        <w:szCs w:val="18"/>
         <w:bCs w:val="false"/>
         <w:rFonts w:ascii="Liberation Serif" w:hAnsi="Liberation Serif"/>
       </w:rPr>
@@ -26730,9 +25439,9 @@
         <w:ind w:left="3240" w:hanging="360"/>
       </w:pPr>
       <w:rPr>
-        <w:sz w:val="22"/>
+        <w:sz w:val="18"/>
         <w:b w:val="false"/>
-        <w:szCs w:val="22"/>
+        <w:szCs w:val="18"/>
         <w:bCs w:val="false"/>
         <w:rFonts w:ascii="Liberation Serif" w:hAnsi="Liberation Serif"/>
       </w:rPr>
@@ -26749,9 +25458,9 @@
         <w:ind w:left="3600" w:hanging="360"/>
       </w:pPr>
       <w:rPr>
-        <w:sz w:val="22"/>
+        <w:sz w:val="18"/>
         <w:b w:val="false"/>
-        <w:szCs w:val="22"/>
+        <w:szCs w:val="18"/>
         <w:bCs w:val="false"/>
         <w:rFonts w:ascii="Liberation Serif" w:hAnsi="Liberation Serif"/>
       </w:rPr>
@@ -26761,7 +25470,7 @@
     <w:lvl w:ilvl="0">
       <w:start w:val="1"/>
       <w:numFmt w:val="decimal"/>
-      <w:lvlText w:val="%1."/>
+      <w:lvlText w:val=" %1."/>
       <w:lvlJc w:val="left"/>
       <w:pPr>
         <w:tabs>
@@ -26769,18 +25478,11 @@
         </w:tabs>
         <w:ind w:left="720" w:hanging="360"/>
       </w:pPr>
-      <w:rPr>
-        <w:sz w:val="22"/>
-        <w:b w:val="false"/>
-        <w:szCs w:val="22"/>
-        <w:bCs w:val="false"/>
-        <w:rFonts w:ascii="Liberation Serif" w:hAnsi="Liberation Serif"/>
-      </w:rPr>
     </w:lvl>
     <w:lvl w:ilvl="1">
       <w:start w:val="1"/>
-      <w:numFmt w:val="decimal"/>
-      <w:lvlText w:val="%2."/>
+      <w:numFmt w:val="lowerLetter"/>
+      <w:lvlText w:val=" %2)"/>
       <w:lvlJc w:val="left"/>
       <w:pPr>
         <w:tabs>
@@ -26788,18 +25490,11 @@
         </w:tabs>
         <w:ind w:left="1080" w:hanging="360"/>
       </w:pPr>
-      <w:rPr>
-        <w:sz w:val="22"/>
-        <w:b w:val="false"/>
-        <w:szCs w:val="22"/>
-        <w:bCs w:val="false"/>
-        <w:rFonts w:ascii="Liberation Serif" w:hAnsi="Liberation Serif"/>
-      </w:rPr>
     </w:lvl>
     <w:lvl w:ilvl="2">
       <w:start w:val="1"/>
-      <w:numFmt w:val="decimal"/>
-      <w:lvlText w:val="%3."/>
+      <w:numFmt w:val="bullet"/>
+      <w:lvlText w:val=""/>
       <w:lvlJc w:val="left"/>
       <w:pPr>
         <w:tabs>
@@ -26808,17 +25503,13 @@
         <w:ind w:left="1440" w:hanging="360"/>
       </w:pPr>
       <w:rPr>
-        <w:sz w:val="22"/>
-        <w:b w:val="false"/>
-        <w:szCs w:val="22"/>
-        <w:bCs w:val="false"/>
-        <w:rFonts w:ascii="Liberation Serif" w:hAnsi="Liberation Serif"/>
+        <w:rFonts w:ascii="Symbol" w:hAnsi="Symbol" w:cs="Symbol" w:hint="default"/>
       </w:rPr>
     </w:lvl>
     <w:lvl w:ilvl="3">
       <w:start w:val="1"/>
-      <w:numFmt w:val="decimal"/>
-      <w:lvlText w:val="%4."/>
+      <w:numFmt w:val="bullet"/>
+      <w:lvlText w:val=""/>
       <w:lvlJc w:val="left"/>
       <w:pPr>
         <w:tabs>
@@ -26827,17 +25518,13 @@
         <w:ind w:left="1800" w:hanging="360"/>
       </w:pPr>
       <w:rPr>
-        <w:sz w:val="22"/>
-        <w:b w:val="false"/>
-        <w:szCs w:val="22"/>
-        <w:bCs w:val="false"/>
-        <w:rFonts w:ascii="Liberation Serif" w:hAnsi="Liberation Serif"/>
+        <w:rFonts w:ascii="Symbol" w:hAnsi="Symbol" w:cs="Symbol" w:hint="default"/>
       </w:rPr>
     </w:lvl>
     <w:lvl w:ilvl="4">
       <w:start w:val="1"/>
-      <w:numFmt w:val="decimal"/>
-      <w:lvlText w:val="%5."/>
+      <w:numFmt w:val="bullet"/>
+      <w:lvlText w:val=""/>
       <w:lvlJc w:val="left"/>
       <w:pPr>
         <w:tabs>
@@ -26846,17 +25533,13 @@
         <w:ind w:left="2160" w:hanging="360"/>
       </w:pPr>
       <w:rPr>
-        <w:sz w:val="22"/>
-        <w:b w:val="false"/>
-        <w:szCs w:val="22"/>
-        <w:bCs w:val="false"/>
-        <w:rFonts w:ascii="Liberation Serif" w:hAnsi="Liberation Serif"/>
+        <w:rFonts w:ascii="Symbol" w:hAnsi="Symbol" w:cs="Symbol" w:hint="default"/>
       </w:rPr>
     </w:lvl>
     <w:lvl w:ilvl="5">
       <w:start w:val="1"/>
-      <w:numFmt w:val="decimal"/>
-      <w:lvlText w:val="%6."/>
+      <w:numFmt w:val="bullet"/>
+      <w:lvlText w:val=""/>
       <w:lvlJc w:val="left"/>
       <w:pPr>
         <w:tabs>
@@ -26865,17 +25548,13 @@
         <w:ind w:left="2520" w:hanging="360"/>
       </w:pPr>
       <w:rPr>
-        <w:sz w:val="22"/>
-        <w:b w:val="false"/>
-        <w:szCs w:val="22"/>
-        <w:bCs w:val="false"/>
-        <w:rFonts w:ascii="Liberation Serif" w:hAnsi="Liberation Serif"/>
+        <w:rFonts w:ascii="Symbol" w:hAnsi="Symbol" w:cs="Symbol" w:hint="default"/>
       </w:rPr>
     </w:lvl>
     <w:lvl w:ilvl="6">
       <w:start w:val="1"/>
-      <w:numFmt w:val="decimal"/>
-      <w:lvlText w:val="%7."/>
+      <w:numFmt w:val="bullet"/>
+      <w:lvlText w:val=""/>
       <w:lvlJc w:val="left"/>
       <w:pPr>
         <w:tabs>
@@ -26884,17 +25563,13 @@
         <w:ind w:left="2880" w:hanging="360"/>
       </w:pPr>
       <w:rPr>
-        <w:sz w:val="22"/>
-        <w:b w:val="false"/>
-        <w:szCs w:val="22"/>
-        <w:bCs w:val="false"/>
-        <w:rFonts w:ascii="Liberation Serif" w:hAnsi="Liberation Serif"/>
+        <w:rFonts w:ascii="Symbol" w:hAnsi="Symbol" w:cs="Symbol" w:hint="default"/>
       </w:rPr>
     </w:lvl>
     <w:lvl w:ilvl="7">
       <w:start w:val="1"/>
-      <w:numFmt w:val="decimal"/>
-      <w:lvlText w:val="%8."/>
+      <w:numFmt w:val="bullet"/>
+      <w:lvlText w:val=""/>
       <w:lvlJc w:val="left"/>
       <w:pPr>
         <w:tabs>
@@ -26903,17 +25578,13 @@
         <w:ind w:left="3240" w:hanging="360"/>
       </w:pPr>
       <w:rPr>
-        <w:sz w:val="22"/>
-        <w:b w:val="false"/>
-        <w:szCs w:val="22"/>
-        <w:bCs w:val="false"/>
-        <w:rFonts w:ascii="Liberation Serif" w:hAnsi="Liberation Serif"/>
+        <w:rFonts w:ascii="Symbol" w:hAnsi="Symbol" w:cs="Symbol" w:hint="default"/>
       </w:rPr>
     </w:lvl>
     <w:lvl w:ilvl="8">
       <w:start w:val="1"/>
-      <w:numFmt w:val="decimal"/>
-      <w:lvlText w:val="%9."/>
+      <w:numFmt w:val="bullet"/>
+      <w:lvlText w:val=""/>
       <w:lvlJc w:val="left"/>
       <w:pPr>
         <w:tabs>
@@ -26922,11 +25593,7 @@
         <w:ind w:left="3600" w:hanging="360"/>
       </w:pPr>
       <w:rPr>
-        <w:sz w:val="22"/>
-        <w:b w:val="false"/>
-        <w:szCs w:val="22"/>
-        <w:bCs w:val="false"/>
-        <w:rFonts w:ascii="Liberation Serif" w:hAnsi="Liberation Serif"/>
+        <w:rFonts w:ascii="Symbol" w:hAnsi="Symbol" w:cs="Symbol" w:hint="default"/>
       </w:rPr>
     </w:lvl>
   </w:abstractNum>
@@ -27511,8 +26178,8 @@
       <w:rFonts w:ascii="Liberation Serif" w:hAnsi="Liberation Serif"/>
       <w:b w:val="false"/>
       <w:bCs w:val="false"/>
-      <w:sz w:val="22"/>
-      <w:szCs w:val="22"/>
+      <w:sz w:val="18"/>
+      <w:szCs w:val="18"/>
     </w:rPr>
   </w:style>
   <w:style w:type="paragraph" w:styleId="Heading">

</xml_diff>